<commit_message>
added bugs and documentation
</commit_message>
<xml_diff>
--- a/TeamAdamsDocumentation.docx
+++ b/TeamAdamsDocumentation.docx
@@ -1,10 +1,10 @@
 
 <file path=word/document.xml><?xml version="1.0" encoding="utf-8"?>
-<w:document xmlns:wpc="http://schemas.microsoft.com/office/word/2010/wordprocessingCanvas" xmlns:cx="http://schemas.microsoft.com/office/drawing/2014/chartex" xmlns:mc="http://schemas.openxmlformats.org/markup-compatibility/2006" xmlns:o="urn:schemas-microsoft-com:office:office" xmlns:r="http://schemas.openxmlformats.org/officeDocument/2006/relationships" xmlns:m="http://schemas.openxmlformats.org/officeDocument/2006/math" xmlns:v="urn:schemas-microsoft-com:vml" xmlns:wp14="http://schemas.microsoft.com/office/word/2010/wordprocessingDrawing" xmlns:wp="http://schemas.openxmlformats.org/drawingml/2006/wordprocessingDrawing" xmlns:w10="urn:schemas-microsoft-com:office:word" xmlns:w="http://schemas.openxmlformats.org/wordprocessingml/2006/main" xmlns:w14="http://schemas.microsoft.com/office/word/2010/wordml" xmlns:w15="http://schemas.microsoft.com/office/word/2012/wordml" xmlns:w16se="http://schemas.microsoft.com/office/word/2015/wordml/symex" xmlns:wpg="http://schemas.microsoft.com/office/word/2010/wordprocessingGroup" xmlns:wpi="http://schemas.microsoft.com/office/word/2010/wordprocessingInk" xmlns:wne="http://schemas.microsoft.com/office/word/2006/wordml" xmlns:wps="http://schemas.microsoft.com/office/word/2010/wordprocessingShape" mc:Ignorable="w14 w15 w16se wp14">
+<w:document xmlns:wpc="http://schemas.microsoft.com/office/word/2010/wordprocessingCanvas" xmlns:cx="http://schemas.microsoft.com/office/drawing/2014/chartex" xmlns:cx1="http://schemas.microsoft.com/office/drawing/2015/9/8/chartex" xmlns:cx2="http://schemas.microsoft.com/office/drawing/2015/10/21/chartex" xmlns:cx3="http://schemas.microsoft.com/office/drawing/2016/5/9/chartex" xmlns:cx4="http://schemas.microsoft.com/office/drawing/2016/5/10/chartex" xmlns:cx5="http://schemas.microsoft.com/office/drawing/2016/5/11/chartex" xmlns:cx6="http://schemas.microsoft.com/office/drawing/2016/5/12/chartex" xmlns:cx7="http://schemas.microsoft.com/office/drawing/2016/5/13/chartex" xmlns:cx8="http://schemas.microsoft.com/office/drawing/2016/5/14/chartex" xmlns:mc="http://schemas.openxmlformats.org/markup-compatibility/2006" xmlns:aink="http://schemas.microsoft.com/office/drawing/2016/ink" xmlns:am3d="http://schemas.microsoft.com/office/drawing/2017/model3d" xmlns:o="urn:schemas-microsoft-com:office:office" xmlns:r="http://schemas.openxmlformats.org/officeDocument/2006/relationships" xmlns:m="http://schemas.openxmlformats.org/officeDocument/2006/math" xmlns:v="urn:schemas-microsoft-com:vml" xmlns:wp14="http://schemas.microsoft.com/office/word/2010/wordprocessingDrawing" xmlns:wp="http://schemas.openxmlformats.org/drawingml/2006/wordprocessingDrawing" xmlns:w10="urn:schemas-microsoft-com:office:word" xmlns:w="http://schemas.openxmlformats.org/wordprocessingml/2006/main" xmlns:w14="http://schemas.microsoft.com/office/word/2010/wordml" xmlns:w15="http://schemas.microsoft.com/office/word/2012/wordml" xmlns:w16cid="http://schemas.microsoft.com/office/word/2016/wordml/cid" xmlns:w16se="http://schemas.microsoft.com/office/word/2015/wordml/symex" xmlns:wpg="http://schemas.microsoft.com/office/word/2010/wordprocessingGroup" xmlns:wpi="http://schemas.microsoft.com/office/word/2010/wordprocessingInk" xmlns:wne="http://schemas.microsoft.com/office/word/2006/wordml" xmlns:wps="http://schemas.microsoft.com/office/word/2010/wordprocessingShape" mc:Ignorable="w14 w15 w16se w16cid wp14">
   <w:body>
     <w:p>
       <w:pPr>
-        <w:spacing w:after="0" w:line="240" w:lineRule="auto"/>
+        <w:spacing w:after="0" w:line="276" w:lineRule="auto"/>
         <w:rPr>
           <w:rFonts w:ascii="Times New Roman" w:hAnsi="Times New Roman" w:cs="Times New Roman"/>
           <w:sz w:val="24"/>
@@ -24,6 +24,7 @@
     </w:p>
     <w:p>
       <w:pPr>
+        <w:spacing w:line="276" w:lineRule="auto"/>
         <w:jc w:val="both"/>
         <w:rPr>
           <w:rFonts w:ascii="Times New Roman" w:hAnsi="Times New Roman" w:cs="Times New Roman"/>
@@ -37,23 +38,7 @@
           <w:sz w:val="24"/>
           <w:szCs w:val="24"/>
         </w:rPr>
-        <w:t xml:space="preserve">Your </w:t>
-      </w:r>
-      <w:r>
-        <w:rPr>
-          <w:rFonts w:ascii="Times New Roman" w:hAnsi="Times New Roman" w:cs="Times New Roman"/>
-          <w:sz w:val="24"/>
-          <w:szCs w:val="24"/>
-        </w:rPr>
-        <w:t>team</w:t>
-      </w:r>
-      <w:r>
-        <w:rPr>
-          <w:rFonts w:ascii="Times New Roman" w:hAnsi="Times New Roman" w:cs="Times New Roman"/>
-          <w:sz w:val="24"/>
-          <w:szCs w:val="24"/>
-        </w:rPr>
-        <w:t xml:space="preserve"> is to design and implement a small class-roll maintenance system. For each student, the following data is needed: </w:t>
+        <w:t xml:space="preserve">Your team is to design and implement a small class-roll maintenance system. For each student, the following data is needed: </w:t>
       </w:r>
     </w:p>
     <w:p>
@@ -62,7 +47,7 @@
           <w:ilvl w:val="0"/>
           <w:numId w:val="1"/>
         </w:numPr>
-        <w:spacing w:after="0" w:line="240" w:lineRule="auto"/>
+        <w:spacing w:after="0" w:line="276" w:lineRule="auto"/>
         <w:jc w:val="both"/>
         <w:rPr>
           <w:rFonts w:ascii="Times New Roman" w:hAnsi="Times New Roman" w:cs="Times New Roman"/>
@@ -85,7 +70,7 @@
           <w:ilvl w:val="0"/>
           <w:numId w:val="1"/>
         </w:numPr>
-        <w:spacing w:after="0" w:line="240" w:lineRule="auto"/>
+        <w:spacing w:after="0" w:line="276" w:lineRule="auto"/>
         <w:jc w:val="both"/>
         <w:rPr>
           <w:rFonts w:ascii="Times New Roman" w:hAnsi="Times New Roman" w:cs="Times New Roman"/>
@@ -108,7 +93,7 @@
           <w:ilvl w:val="0"/>
           <w:numId w:val="1"/>
         </w:numPr>
-        <w:spacing w:after="0" w:line="240" w:lineRule="auto"/>
+        <w:spacing w:after="0" w:line="276" w:lineRule="auto"/>
         <w:jc w:val="both"/>
         <w:rPr>
           <w:rFonts w:ascii="Times New Roman" w:hAnsi="Times New Roman" w:cs="Times New Roman"/>
@@ -131,7 +116,7 @@
           <w:ilvl w:val="0"/>
           <w:numId w:val="1"/>
         </w:numPr>
-        <w:spacing w:after="0" w:line="240" w:lineRule="auto"/>
+        <w:spacing w:after="0" w:line="276" w:lineRule="auto"/>
         <w:jc w:val="both"/>
         <w:rPr>
           <w:rFonts w:ascii="Times New Roman" w:hAnsi="Times New Roman" w:cs="Times New Roman"/>
@@ -154,7 +139,7 @@
           <w:ilvl w:val="0"/>
           <w:numId w:val="1"/>
         </w:numPr>
-        <w:spacing w:after="0" w:line="240" w:lineRule="auto"/>
+        <w:spacing w:after="0" w:line="276" w:lineRule="auto"/>
         <w:jc w:val="both"/>
         <w:rPr>
           <w:rFonts w:ascii="Times New Roman" w:hAnsi="Times New Roman" w:cs="Times New Roman"/>
@@ -177,7 +162,7 @@
           <w:ilvl w:val="0"/>
           <w:numId w:val="1"/>
         </w:numPr>
-        <w:spacing w:after="0" w:line="240" w:lineRule="auto"/>
+        <w:spacing w:after="0" w:line="276" w:lineRule="auto"/>
         <w:jc w:val="both"/>
         <w:rPr>
           <w:rFonts w:ascii="Times New Roman" w:hAnsi="Times New Roman" w:cs="Times New Roman"/>
@@ -196,7 +181,7 @@
     </w:p>
     <w:p>
       <w:pPr>
-        <w:spacing w:after="0" w:line="240" w:lineRule="auto"/>
+        <w:spacing w:after="0" w:line="276" w:lineRule="auto"/>
         <w:ind w:left="720"/>
         <w:jc w:val="both"/>
         <w:rPr>
@@ -208,6 +193,7 @@
     </w:p>
     <w:p>
       <w:pPr>
+        <w:spacing w:line="276" w:lineRule="auto"/>
         <w:jc w:val="both"/>
         <w:rPr>
           <w:rFonts w:ascii="Times New Roman" w:hAnsi="Times New Roman" w:cs="Times New Roman"/>
@@ -230,7 +216,7 @@
           <w:ilvl w:val="0"/>
           <w:numId w:val="1"/>
         </w:numPr>
-        <w:spacing w:after="0" w:line="240" w:lineRule="auto"/>
+        <w:spacing w:after="0" w:line="276" w:lineRule="auto"/>
         <w:jc w:val="both"/>
         <w:rPr>
           <w:rFonts w:ascii="Times New Roman" w:hAnsi="Times New Roman" w:cs="Times New Roman"/>
@@ -253,7 +239,7 @@
           <w:ilvl w:val="0"/>
           <w:numId w:val="1"/>
         </w:numPr>
-        <w:spacing w:after="0" w:line="240" w:lineRule="auto"/>
+        <w:spacing w:after="0" w:line="276" w:lineRule="auto"/>
         <w:jc w:val="both"/>
         <w:rPr>
           <w:rFonts w:ascii="Times New Roman" w:hAnsi="Times New Roman" w:cs="Times New Roman"/>
@@ -276,7 +262,7 @@
           <w:ilvl w:val="0"/>
           <w:numId w:val="1"/>
         </w:numPr>
-        <w:spacing w:after="0" w:line="240" w:lineRule="auto"/>
+        <w:spacing w:after="0" w:line="276" w:lineRule="auto"/>
         <w:jc w:val="both"/>
         <w:rPr>
           <w:rFonts w:ascii="Times New Roman" w:hAnsi="Times New Roman" w:cs="Times New Roman"/>
@@ -299,7 +285,7 @@
           <w:ilvl w:val="0"/>
           <w:numId w:val="1"/>
         </w:numPr>
-        <w:spacing w:after="0" w:line="240" w:lineRule="auto"/>
+        <w:spacing w:after="0" w:line="276" w:lineRule="auto"/>
         <w:jc w:val="both"/>
         <w:rPr>
           <w:rFonts w:ascii="Times New Roman" w:hAnsi="Times New Roman" w:cs="Times New Roman"/>
@@ -318,6 +304,7 @@
     </w:p>
     <w:p>
       <w:pPr>
+        <w:spacing w:line="276" w:lineRule="auto"/>
         <w:jc w:val="both"/>
         <w:rPr>
           <w:rFonts w:ascii="Times New Roman" w:hAnsi="Times New Roman" w:cs="Times New Roman"/>
@@ -328,6 +315,7 @@
     </w:p>
     <w:p>
       <w:pPr>
+        <w:spacing w:line="276" w:lineRule="auto"/>
         <w:jc w:val="both"/>
         <w:rPr>
           <w:rFonts w:ascii="Times New Roman" w:hAnsi="Times New Roman" w:cs="Times New Roman"/>
@@ -354,14 +342,13 @@
     </w:p>
     <w:p>
       <w:pPr>
-        <w:spacing w:after="0" w:line="240" w:lineRule="auto"/>
-        <w:rPr>
-          <w:rFonts w:ascii="Times New Roman" w:hAnsi="Times New Roman" w:cs="Times New Roman"/>
-          <w:sz w:val="24"/>
-          <w:szCs w:val="24"/>
-        </w:rPr>
-      </w:pPr>
-      <w:proofErr w:type="spellStart"/>
+        <w:spacing w:after="0" w:line="276" w:lineRule="auto"/>
+        <w:rPr>
+          <w:rFonts w:ascii="Times New Roman" w:hAnsi="Times New Roman" w:cs="Times New Roman"/>
+          <w:sz w:val="24"/>
+          <w:szCs w:val="24"/>
+        </w:rPr>
+      </w:pPr>
       <w:r>
         <w:rPr>
           <w:rFonts w:ascii="Times New Roman" w:hAnsi="Times New Roman" w:cs="Times New Roman"/>
@@ -369,9 +356,8 @@
           <w:szCs w:val="24"/>
           <w:u w:val="single"/>
         </w:rPr>
-        <w:t>Input/Output</w:t>
-      </w:r>
-      <w:proofErr w:type="spellEnd"/>
+        <w:t>Input</w:t>
+      </w:r>
       <w:r>
         <w:rPr>
           <w:rFonts w:ascii="Times New Roman" w:hAnsi="Times New Roman" w:cs="Times New Roman"/>
@@ -379,22 +365,47 @@
           <w:szCs w:val="24"/>
           <w:u w:val="single"/>
         </w:rPr>
-        <w:t xml:space="preserve"> Data:</w:t>
-      </w:r>
-      <w:r>
-        <w:rPr>
-          <w:rFonts w:ascii="Times New Roman" w:hAnsi="Times New Roman" w:cs="Times New Roman"/>
-          <w:sz w:val="24"/>
-          <w:szCs w:val="24"/>
-        </w:rPr>
         <w:t xml:space="preserve"> </w:t>
       </w:r>
-      <w:bookmarkStart w:id="0" w:name="_GoBack"/>
-      <w:bookmarkEnd w:id="0"/>
-    </w:p>
-    <w:p>
-      <w:pPr>
-        <w:spacing w:after="0" w:line="240" w:lineRule="auto"/>
+      <w:r>
+        <w:rPr>
+          <w:rFonts w:ascii="Times New Roman" w:hAnsi="Times New Roman" w:cs="Times New Roman"/>
+          <w:sz w:val="24"/>
+          <w:szCs w:val="24"/>
+          <w:u w:val="single"/>
+        </w:rPr>
+        <w:t>/</w:t>
+      </w:r>
+      <w:r>
+        <w:rPr>
+          <w:rFonts w:ascii="Times New Roman" w:hAnsi="Times New Roman" w:cs="Times New Roman"/>
+          <w:sz w:val="24"/>
+          <w:szCs w:val="24"/>
+          <w:u w:val="single"/>
+        </w:rPr>
+        <w:t xml:space="preserve"> </w:t>
+      </w:r>
+      <w:r>
+        <w:rPr>
+          <w:rFonts w:ascii="Times New Roman" w:hAnsi="Times New Roman" w:cs="Times New Roman"/>
+          <w:sz w:val="24"/>
+          <w:szCs w:val="24"/>
+          <w:u w:val="single"/>
+        </w:rPr>
+        <w:t>Output Data:</w:t>
+      </w:r>
+      <w:r>
+        <w:rPr>
+          <w:rFonts w:ascii="Times New Roman" w:hAnsi="Times New Roman" w:cs="Times New Roman"/>
+          <w:sz w:val="24"/>
+          <w:szCs w:val="24"/>
+        </w:rPr>
+        <w:t xml:space="preserve"> </w:t>
+      </w:r>
+    </w:p>
+    <w:p>
+      <w:pPr>
+        <w:spacing w:after="0" w:line="276" w:lineRule="auto"/>
         <w:rPr>
           <w:rFonts w:ascii="Times New Roman" w:hAnsi="Times New Roman" w:cs="Times New Roman"/>
           <w:sz w:val="24"/>
@@ -412,7 +423,7 @@
     </w:p>
     <w:p>
       <w:pPr>
-        <w:spacing w:after="0" w:line="240" w:lineRule="auto"/>
+        <w:spacing w:after="0" w:line="276" w:lineRule="auto"/>
         <w:rPr>
           <w:rFonts w:ascii="Times New Roman" w:hAnsi="Times New Roman" w:cs="Times New Roman"/>
           <w:sz w:val="24"/>
@@ -430,7 +441,7 @@
     </w:p>
     <w:p>
       <w:pPr>
-        <w:spacing w:after="0" w:line="240" w:lineRule="auto"/>
+        <w:spacing w:after="0" w:line="276" w:lineRule="auto"/>
         <w:rPr>
           <w:rFonts w:ascii="Times New Roman" w:hAnsi="Times New Roman" w:cs="Times New Roman"/>
           <w:sz w:val="24"/>
@@ -448,17 +459,7 @@
     </w:p>
     <w:p>
       <w:pPr>
-        <w:spacing w:after="0" w:line="240" w:lineRule="auto"/>
-        <w:rPr>
-          <w:rFonts w:ascii="Times New Roman" w:hAnsi="Times New Roman" w:cs="Times New Roman"/>
-          <w:sz w:val="24"/>
-          <w:szCs w:val="24"/>
-        </w:rPr>
-      </w:pPr>
-    </w:p>
-    <w:p>
-      <w:pPr>
-        <w:spacing w:after="0" w:line="240" w:lineRule="auto"/>
+        <w:spacing w:after="0" w:line="276" w:lineRule="auto"/>
         <w:rPr>
           <w:rFonts w:ascii="Times New Roman" w:hAnsi="Times New Roman" w:cs="Times New Roman"/>
           <w:sz w:val="24"/>
@@ -476,7 +477,7 @@
     </w:p>
     <w:p>
       <w:pPr>
-        <w:spacing w:after="0" w:line="240" w:lineRule="auto"/>
+        <w:spacing w:after="0" w:line="276" w:lineRule="auto"/>
         <w:rPr>
           <w:rFonts w:ascii="Times New Roman" w:hAnsi="Times New Roman" w:cs="Times New Roman"/>
           <w:sz w:val="24"/>
@@ -494,7 +495,7 @@
     </w:p>
     <w:p>
       <w:pPr>
-        <w:spacing w:after="0" w:line="240" w:lineRule="auto"/>
+        <w:spacing w:after="0" w:line="276" w:lineRule="auto"/>
         <w:rPr>
           <w:rFonts w:ascii="Times New Roman" w:hAnsi="Times New Roman" w:cs="Times New Roman"/>
           <w:sz w:val="24"/>
@@ -515,7 +516,7 @@
     </w:p>
     <w:p>
       <w:pPr>
-        <w:spacing w:after="0" w:line="240" w:lineRule="auto"/>
+        <w:spacing w:after="0" w:line="276" w:lineRule="auto"/>
         <w:rPr>
           <w:rFonts w:ascii="Times New Roman" w:hAnsi="Times New Roman" w:cs="Times New Roman"/>
           <w:sz w:val="24"/>
@@ -533,7 +534,7 @@
     </w:p>
     <w:p>
       <w:pPr>
-        <w:spacing w:after="0" w:line="240" w:lineRule="auto"/>
+        <w:spacing w:after="0" w:line="276" w:lineRule="auto"/>
         <w:rPr>
           <w:rFonts w:ascii="Times New Roman" w:hAnsi="Times New Roman" w:cs="Times New Roman"/>
           <w:sz w:val="24"/>
@@ -551,7 +552,7 @@
     </w:p>
     <w:p>
       <w:pPr>
-        <w:spacing w:after="0" w:line="240" w:lineRule="auto"/>
+        <w:spacing w:after="0" w:line="276" w:lineRule="auto"/>
         <w:rPr>
           <w:rFonts w:ascii="Times New Roman" w:hAnsi="Times New Roman" w:cs="Times New Roman"/>
           <w:sz w:val="24"/>
@@ -569,7 +570,7 @@
     </w:p>
     <w:p>
       <w:pPr>
-        <w:spacing w:after="0" w:line="240" w:lineRule="auto"/>
+        <w:spacing w:after="0" w:line="276" w:lineRule="auto"/>
         <w:rPr>
           <w:rFonts w:ascii="Times New Roman" w:hAnsi="Times New Roman" w:cs="Times New Roman"/>
           <w:sz w:val="24"/>
@@ -587,7 +588,7 @@
     </w:p>
     <w:p>
       <w:pPr>
-        <w:spacing w:after="0" w:line="240" w:lineRule="auto"/>
+        <w:spacing w:after="0" w:line="276" w:lineRule="auto"/>
         <w:rPr>
           <w:rFonts w:ascii="Times New Roman" w:hAnsi="Times New Roman" w:cs="Times New Roman"/>
           <w:sz w:val="24"/>
@@ -605,7 +606,7 @@
     </w:p>
     <w:p>
       <w:pPr>
-        <w:spacing w:after="0" w:line="240" w:lineRule="auto"/>
+        <w:spacing w:after="0" w:line="276" w:lineRule="auto"/>
         <w:rPr>
           <w:rFonts w:ascii="Times New Roman" w:hAnsi="Times New Roman" w:cs="Times New Roman"/>
           <w:sz w:val="24"/>
@@ -626,7 +627,7 @@
     </w:p>
     <w:p>
       <w:pPr>
-        <w:spacing w:after="0" w:line="240" w:lineRule="auto"/>
+        <w:spacing w:after="0" w:line="276" w:lineRule="auto"/>
         <w:rPr>
           <w:rFonts w:ascii="Times New Roman" w:hAnsi="Times New Roman" w:cs="Times New Roman"/>
           <w:sz w:val="24"/>
@@ -644,7 +645,7 @@
     </w:p>
     <w:p>
       <w:pPr>
-        <w:spacing w:after="0" w:line="240" w:lineRule="auto"/>
+        <w:spacing w:after="0" w:line="276" w:lineRule="auto"/>
         <w:rPr>
           <w:rFonts w:ascii="Times New Roman" w:hAnsi="Times New Roman" w:cs="Times New Roman"/>
           <w:sz w:val="24"/>
@@ -662,7 +663,7 @@
     </w:p>
     <w:p>
       <w:pPr>
-        <w:spacing w:after="0" w:line="240" w:lineRule="auto"/>
+        <w:spacing w:after="0" w:line="276" w:lineRule="auto"/>
         <w:rPr>
           <w:rFonts w:ascii="Times New Roman" w:hAnsi="Times New Roman" w:cs="Times New Roman"/>
           <w:sz w:val="24"/>
@@ -680,7 +681,7 @@
     </w:p>
     <w:p>
       <w:pPr>
-        <w:spacing w:after="0" w:line="240" w:lineRule="auto"/>
+        <w:spacing w:after="0" w:line="276" w:lineRule="auto"/>
         <w:rPr>
           <w:rFonts w:ascii="Times New Roman" w:hAnsi="Times New Roman" w:cs="Times New Roman"/>
           <w:sz w:val="24"/>
@@ -698,134 +699,41 @@
     </w:p>
     <w:p>
       <w:pPr>
-        <w:spacing w:after="0" w:line="240" w:lineRule="auto"/>
-        <w:rPr>
-          <w:rFonts w:ascii="Times New Roman" w:hAnsi="Times New Roman" w:cs="Times New Roman"/>
-          <w:sz w:val="24"/>
-          <w:szCs w:val="24"/>
-        </w:rPr>
-      </w:pPr>
-    </w:p>
-    <w:p>
-      <w:pPr>
-        <w:spacing w:after="0" w:line="240" w:lineRule="auto"/>
-        <w:rPr>
-          <w:rFonts w:ascii="Times New Roman" w:hAnsi="Times New Roman" w:cs="Times New Roman"/>
-          <w:sz w:val="24"/>
-          <w:szCs w:val="24"/>
-        </w:rPr>
-      </w:pPr>
-    </w:p>
-    <w:p>
-      <w:pPr>
-        <w:spacing w:after="0" w:line="240" w:lineRule="auto"/>
-        <w:rPr>
-          <w:rFonts w:ascii="Times New Roman" w:hAnsi="Times New Roman" w:cs="Times New Roman"/>
-          <w:sz w:val="24"/>
-          <w:szCs w:val="24"/>
-        </w:rPr>
-      </w:pPr>
-    </w:p>
-    <w:p>
-      <w:pPr>
-        <w:spacing w:after="0" w:line="240" w:lineRule="auto"/>
-        <w:rPr>
-          <w:rFonts w:ascii="Times New Roman" w:hAnsi="Times New Roman" w:cs="Times New Roman"/>
-          <w:sz w:val="24"/>
-          <w:szCs w:val="24"/>
-        </w:rPr>
-      </w:pPr>
-    </w:p>
-    <w:p>
-      <w:pPr>
-        <w:spacing w:after="0" w:line="240" w:lineRule="auto"/>
-        <w:rPr>
-          <w:rFonts w:ascii="Times New Roman" w:hAnsi="Times New Roman" w:cs="Times New Roman"/>
-          <w:sz w:val="24"/>
-          <w:szCs w:val="24"/>
-        </w:rPr>
-      </w:pPr>
-    </w:p>
-    <w:p>
-      <w:pPr>
-        <w:spacing w:after="0" w:line="240" w:lineRule="auto"/>
-        <w:rPr>
-          <w:rFonts w:ascii="Times New Roman" w:hAnsi="Times New Roman" w:cs="Times New Roman"/>
-          <w:sz w:val="24"/>
-          <w:szCs w:val="24"/>
-        </w:rPr>
-      </w:pPr>
-    </w:p>
-    <w:p>
-      <w:pPr>
-        <w:spacing w:after="0" w:line="240" w:lineRule="auto"/>
-        <w:rPr>
-          <w:rFonts w:ascii="Times New Roman" w:hAnsi="Times New Roman" w:cs="Times New Roman"/>
-          <w:sz w:val="24"/>
-          <w:szCs w:val="24"/>
-        </w:rPr>
-      </w:pPr>
-    </w:p>
-    <w:p>
-      <w:pPr>
-        <w:spacing w:after="0" w:line="240" w:lineRule="auto"/>
-        <w:rPr>
-          <w:rFonts w:ascii="Times New Roman" w:hAnsi="Times New Roman" w:cs="Times New Roman"/>
-          <w:sz w:val="24"/>
-          <w:szCs w:val="24"/>
-        </w:rPr>
-      </w:pPr>
-    </w:p>
-    <w:p>
-      <w:pPr>
-        <w:spacing w:after="0" w:line="240" w:lineRule="auto"/>
-        <w:rPr>
-          <w:rFonts w:ascii="Times New Roman" w:hAnsi="Times New Roman" w:cs="Times New Roman"/>
-          <w:sz w:val="24"/>
-          <w:szCs w:val="24"/>
-        </w:rPr>
-      </w:pPr>
-    </w:p>
-    <w:p>
-      <w:pPr>
-        <w:spacing w:after="0" w:line="240" w:lineRule="auto"/>
-        <w:rPr>
-          <w:rFonts w:ascii="Times New Roman" w:hAnsi="Times New Roman" w:cs="Times New Roman"/>
-          <w:sz w:val="24"/>
-          <w:szCs w:val="24"/>
-        </w:rPr>
-      </w:pPr>
-    </w:p>
-    <w:p>
-      <w:pPr>
-        <w:spacing w:after="0" w:line="240" w:lineRule="auto"/>
-        <w:rPr>
-          <w:rFonts w:ascii="Times New Roman" w:hAnsi="Times New Roman" w:cs="Times New Roman"/>
-          <w:sz w:val="24"/>
-          <w:szCs w:val="24"/>
-        </w:rPr>
-      </w:pPr>
-    </w:p>
-    <w:p>
-      <w:pPr>
-        <w:spacing w:after="0" w:line="240" w:lineRule="auto"/>
-        <w:rPr>
-          <w:rFonts w:ascii="Times New Roman" w:hAnsi="Times New Roman" w:cs="Times New Roman"/>
-          <w:sz w:val="24"/>
-          <w:szCs w:val="24"/>
-        </w:rPr>
-      </w:pPr>
-    </w:p>
-    <w:p>
-      <w:pPr>
-        <w:spacing w:after="0" w:line="240" w:lineRule="auto"/>
+        <w:rPr>
+          <w:rFonts w:ascii="Times New Roman" w:hAnsi="Times New Roman" w:cs="Times New Roman"/>
+          <w:sz w:val="24"/>
+          <w:szCs w:val="24"/>
+        </w:rPr>
+      </w:pPr>
+      <w:r>
+        <w:rPr>
+          <w:rFonts w:ascii="Times New Roman" w:hAnsi="Times New Roman" w:cs="Times New Roman"/>
+          <w:sz w:val="24"/>
+          <w:szCs w:val="24"/>
+        </w:rPr>
+        <w:lastRenderedPageBreak/>
+        <w:br w:type="page"/>
+      </w:r>
+    </w:p>
+    <w:p>
+      <w:pPr>
+        <w:spacing w:after="0" w:line="276" w:lineRule="auto"/>
+        <w:rPr>
+          <w:rFonts w:ascii="Times New Roman" w:hAnsi="Times New Roman" w:cs="Times New Roman"/>
+          <w:sz w:val="24"/>
+          <w:szCs w:val="24"/>
+        </w:rPr>
+      </w:pPr>
+      <w:r>
         <w:rPr>
           <w:rFonts w:ascii="Times New Roman" w:hAnsi="Times New Roman" w:cs="Times New Roman"/>
           <w:sz w:val="24"/>
           <w:szCs w:val="24"/>
           <w:u w:val="single"/>
         </w:rPr>
-      </w:pPr>
+        <w:lastRenderedPageBreak/>
+        <w:t>Flow Diagram of Function</w:t>
+      </w:r>
       <w:r>
         <w:rPr>
           <w:rFonts w:ascii="Times New Roman" w:hAnsi="Times New Roman" w:cs="Times New Roman"/>
@@ -833,7 +741,7 @@
           <w:szCs w:val="24"/>
           <w:u w:val="single"/>
         </w:rPr>
-        <w:t>Flow Diagram of Function</w:t>
+        <w:t>ality</w:t>
       </w:r>
       <w:r>
         <w:rPr>
@@ -842,31 +750,22 @@
           <w:szCs w:val="24"/>
           <w:u w:val="single"/>
         </w:rPr>
-        <w:t>ality</w:t>
-      </w:r>
-      <w:r>
-        <w:rPr>
-          <w:rFonts w:ascii="Times New Roman" w:hAnsi="Times New Roman" w:cs="Times New Roman"/>
-          <w:sz w:val="24"/>
-          <w:szCs w:val="24"/>
-          <w:u w:val="single"/>
-        </w:rPr>
         <w:t>:</w:t>
       </w:r>
     </w:p>
     <w:p>
       <w:pPr>
-        <w:spacing w:after="0" w:line="240" w:lineRule="auto"/>
-        <w:rPr>
-          <w:rFonts w:ascii="Times New Roman" w:hAnsi="Times New Roman" w:cs="Times New Roman"/>
-          <w:sz w:val="24"/>
-          <w:szCs w:val="24"/>
-        </w:rPr>
-      </w:pPr>
-    </w:p>
-    <w:p>
-      <w:pPr>
-        <w:spacing w:after="0" w:line="240" w:lineRule="auto"/>
+        <w:spacing w:after="0" w:line="276" w:lineRule="auto"/>
+        <w:rPr>
+          <w:rFonts w:ascii="Times New Roman" w:hAnsi="Times New Roman" w:cs="Times New Roman"/>
+          <w:sz w:val="24"/>
+          <w:szCs w:val="24"/>
+        </w:rPr>
+      </w:pPr>
+    </w:p>
+    <w:p>
+      <w:pPr>
+        <w:spacing w:after="0" w:line="276" w:lineRule="auto"/>
         <w:rPr>
           <w:rFonts w:ascii="Times New Roman" w:hAnsi="Times New Roman" w:cs="Times New Roman"/>
           <w:sz w:val="24"/>
@@ -925,6 +824,1558 @@
     </w:p>
     <w:p>
       <w:pPr>
+        <w:spacing w:after="0" w:line="276" w:lineRule="auto"/>
+        <w:rPr>
+          <w:rFonts w:ascii="Times New Roman" w:hAnsi="Times New Roman" w:cs="Times New Roman"/>
+          <w:sz w:val="24"/>
+          <w:szCs w:val="24"/>
+        </w:rPr>
+      </w:pPr>
+    </w:p>
+    <w:p>
+      <w:pPr>
+        <w:spacing w:after="0" w:line="276" w:lineRule="auto"/>
+        <w:rPr>
+          <w:rFonts w:ascii="Times New Roman" w:hAnsi="Times New Roman" w:cs="Times New Roman"/>
+          <w:sz w:val="24"/>
+          <w:szCs w:val="24"/>
+        </w:rPr>
+      </w:pPr>
+    </w:p>
+    <w:p>
+      <w:pPr>
+        <w:spacing w:after="0" w:line="276" w:lineRule="auto"/>
+        <w:rPr>
+          <w:rFonts w:ascii="Times New Roman" w:hAnsi="Times New Roman" w:cs="Times New Roman"/>
+          <w:sz w:val="24"/>
+          <w:szCs w:val="24"/>
+        </w:rPr>
+      </w:pPr>
+    </w:p>
+    <w:p>
+      <w:pPr>
+        <w:spacing w:after="0" w:line="276" w:lineRule="auto"/>
+        <w:rPr>
+          <w:rFonts w:ascii="Times New Roman" w:hAnsi="Times New Roman" w:cs="Times New Roman"/>
+          <w:sz w:val="24"/>
+          <w:szCs w:val="24"/>
+        </w:rPr>
+      </w:pPr>
+    </w:p>
+    <w:p>
+      <w:pPr>
+        <w:spacing w:after="0" w:line="276" w:lineRule="auto"/>
+        <w:rPr>
+          <w:rFonts w:ascii="Times New Roman" w:hAnsi="Times New Roman" w:cs="Times New Roman"/>
+          <w:sz w:val="24"/>
+          <w:szCs w:val="24"/>
+        </w:rPr>
+      </w:pPr>
+    </w:p>
+    <w:p>
+      <w:pPr>
+        <w:spacing w:after="0" w:line="276" w:lineRule="auto"/>
+        <w:rPr>
+          <w:rFonts w:ascii="Times New Roman" w:hAnsi="Times New Roman" w:cs="Times New Roman"/>
+          <w:sz w:val="24"/>
+          <w:szCs w:val="24"/>
+        </w:rPr>
+      </w:pPr>
+    </w:p>
+    <w:p>
+      <w:pPr>
+        <w:spacing w:after="0" w:line="276" w:lineRule="auto"/>
+        <w:rPr>
+          <w:rFonts w:ascii="Times New Roman" w:hAnsi="Times New Roman" w:cs="Times New Roman"/>
+          <w:sz w:val="24"/>
+          <w:szCs w:val="24"/>
+        </w:rPr>
+      </w:pPr>
+    </w:p>
+    <w:p>
+      <w:pPr>
+        <w:spacing w:after="0" w:line="276" w:lineRule="auto"/>
+        <w:rPr>
+          <w:rFonts w:ascii="Times New Roman" w:hAnsi="Times New Roman" w:cs="Times New Roman"/>
+          <w:sz w:val="24"/>
+          <w:szCs w:val="24"/>
+        </w:rPr>
+      </w:pPr>
+    </w:p>
+    <w:p>
+      <w:pPr>
+        <w:spacing w:after="0" w:line="276" w:lineRule="auto"/>
+        <w:rPr>
+          <w:rFonts w:ascii="Times New Roman" w:hAnsi="Times New Roman" w:cs="Times New Roman"/>
+          <w:sz w:val="24"/>
+          <w:szCs w:val="24"/>
+        </w:rPr>
+      </w:pPr>
+    </w:p>
+    <w:p>
+      <w:pPr>
+        <w:spacing w:after="0" w:line="276" w:lineRule="auto"/>
+        <w:rPr>
+          <w:rFonts w:ascii="Times New Roman" w:hAnsi="Times New Roman" w:cs="Times New Roman"/>
+          <w:sz w:val="24"/>
+          <w:szCs w:val="24"/>
+        </w:rPr>
+      </w:pPr>
+    </w:p>
+    <w:p>
+      <w:pPr>
+        <w:spacing w:after="0" w:line="276" w:lineRule="auto"/>
+        <w:rPr>
+          <w:rFonts w:ascii="Times New Roman" w:hAnsi="Times New Roman" w:cs="Times New Roman"/>
+          <w:sz w:val="24"/>
+          <w:szCs w:val="24"/>
+        </w:rPr>
+      </w:pPr>
+    </w:p>
+    <w:p>
+      <w:pPr>
+        <w:spacing w:line="276" w:lineRule="auto"/>
+        <w:rPr>
+          <w:rFonts w:ascii="Times New Roman" w:hAnsi="Times New Roman" w:cs="Times New Roman"/>
+          <w:sz w:val="24"/>
+          <w:szCs w:val="24"/>
+        </w:rPr>
+      </w:pPr>
+      <w:r>
+        <w:rPr>
+          <w:rFonts w:ascii="Times New Roman" w:hAnsi="Times New Roman" w:cs="Times New Roman"/>
+          <w:sz w:val="24"/>
+          <w:szCs w:val="24"/>
+        </w:rPr>
+        <w:br w:type="page"/>
+      </w:r>
+    </w:p>
+    <w:p>
+      <w:pPr>
+        <w:spacing w:after="0" w:line="276" w:lineRule="auto"/>
+        <w:rPr>
+          <w:rFonts w:ascii="Times New Roman" w:hAnsi="Times New Roman" w:cs="Times New Roman"/>
+          <w:sz w:val="24"/>
+          <w:szCs w:val="24"/>
+          <w:u w:val="single"/>
+        </w:rPr>
+      </w:pPr>
+      <w:r>
+        <w:rPr>
+          <w:rFonts w:ascii="Times New Roman" w:hAnsi="Times New Roman" w:cs="Times New Roman"/>
+          <w:sz w:val="24"/>
+          <w:szCs w:val="24"/>
+          <w:u w:val="single"/>
+        </w:rPr>
+        <w:lastRenderedPageBreak/>
+        <w:t>Bug Documentation</w:t>
+      </w:r>
+    </w:p>
+    <w:p>
+      <w:pPr>
+        <w:spacing w:after="0" w:line="276" w:lineRule="auto"/>
+        <w:rPr>
+          <w:rFonts w:ascii="Times New Roman" w:hAnsi="Times New Roman" w:cs="Times New Roman"/>
+          <w:sz w:val="24"/>
+          <w:szCs w:val="24"/>
+          <w:u w:val="single"/>
+        </w:rPr>
+      </w:pPr>
+    </w:p>
+    <w:p>
+      <w:pPr>
+        <w:spacing w:after="0" w:line="276" w:lineRule="auto"/>
+        <w:rPr>
+          <w:rFonts w:ascii="Times New Roman" w:hAnsi="Times New Roman" w:cs="Times New Roman"/>
+          <w:sz w:val="24"/>
+          <w:szCs w:val="24"/>
+        </w:rPr>
+      </w:pPr>
+      <w:r>
+        <w:rPr>
+          <w:rFonts w:ascii="Times New Roman" w:hAnsi="Times New Roman" w:cs="Times New Roman"/>
+          <w:sz w:val="24"/>
+          <w:szCs w:val="24"/>
+        </w:rPr>
+        <w:t xml:space="preserve">The code with the bugs embedded within it is called </w:t>
+      </w:r>
+      <w:proofErr w:type="spellStart"/>
+      <w:r>
+        <w:rPr>
+          <w:rFonts w:ascii="Times New Roman" w:hAnsi="Times New Roman" w:cs="Times New Roman"/>
+          <w:i/>
+          <w:iCs/>
+          <w:sz w:val="24"/>
+          <w:szCs w:val="24"/>
+        </w:rPr>
+        <w:t>main_w_bugs.c</w:t>
+      </w:r>
+      <w:proofErr w:type="spellEnd"/>
+      <w:r>
+        <w:rPr>
+          <w:rFonts w:ascii="Times New Roman" w:hAnsi="Times New Roman" w:cs="Times New Roman"/>
+          <w:sz w:val="24"/>
+          <w:szCs w:val="24"/>
+        </w:rPr>
+        <w:t xml:space="preserve"> and the corresponding text file with student information is called </w:t>
+      </w:r>
+      <w:r>
+        <w:rPr>
+          <w:rFonts w:ascii="Times New Roman" w:hAnsi="Times New Roman" w:cs="Times New Roman"/>
+          <w:i/>
+          <w:iCs/>
+          <w:sz w:val="24"/>
+          <w:szCs w:val="24"/>
+        </w:rPr>
+        <w:t>StudentData_bugs.txt</w:t>
+      </w:r>
+      <w:r>
+        <w:rPr>
+          <w:rFonts w:ascii="Times New Roman" w:hAnsi="Times New Roman" w:cs="Times New Roman"/>
+          <w:sz w:val="24"/>
+          <w:szCs w:val="24"/>
+        </w:rPr>
+        <w:t xml:space="preserve">. </w:t>
+      </w:r>
+    </w:p>
+    <w:p>
+      <w:pPr>
+        <w:spacing w:after="0" w:line="276" w:lineRule="auto"/>
+        <w:rPr>
+          <w:rFonts w:ascii="Times New Roman" w:hAnsi="Times New Roman" w:cs="Times New Roman"/>
+          <w:sz w:val="24"/>
+          <w:szCs w:val="24"/>
+          <w:u w:val="single"/>
+        </w:rPr>
+      </w:pPr>
+    </w:p>
+    <w:p>
+      <w:pPr>
+        <w:spacing w:after="0" w:line="276" w:lineRule="auto"/>
+        <w:rPr>
+          <w:rFonts w:ascii="Times New Roman" w:hAnsi="Times New Roman" w:cs="Times New Roman"/>
+          <w:sz w:val="24"/>
+          <w:szCs w:val="24"/>
+        </w:rPr>
+      </w:pPr>
+      <w:r>
+        <w:rPr>
+          <w:rFonts w:ascii="Times New Roman" w:hAnsi="Times New Roman" w:cs="Times New Roman"/>
+          <w:sz w:val="24"/>
+          <w:szCs w:val="24"/>
+        </w:rPr>
+        <w:t>Bug #: 1</w:t>
+      </w:r>
+    </w:p>
+    <w:p>
+      <w:pPr>
+        <w:spacing w:after="0" w:line="276" w:lineRule="auto"/>
+        <w:rPr>
+          <w:rFonts w:ascii="Times New Roman" w:hAnsi="Times New Roman" w:cs="Times New Roman"/>
+          <w:sz w:val="24"/>
+          <w:szCs w:val="24"/>
+        </w:rPr>
+      </w:pPr>
+      <w:r>
+        <w:rPr>
+          <w:rFonts w:ascii="Times New Roman" w:hAnsi="Times New Roman" w:cs="Times New Roman"/>
+          <w:sz w:val="24"/>
+          <w:szCs w:val="24"/>
+        </w:rPr>
+        <w:t>Bug Type: Improper Variable Initiation</w:t>
+      </w:r>
+    </w:p>
+    <w:p>
+      <w:pPr>
+        <w:spacing w:after="0" w:line="276" w:lineRule="auto"/>
+        <w:rPr>
+          <w:rFonts w:ascii="Times New Roman" w:hAnsi="Times New Roman" w:cs="Times New Roman"/>
+          <w:sz w:val="24"/>
+          <w:szCs w:val="24"/>
+        </w:rPr>
+      </w:pPr>
+      <w:r>
+        <w:rPr>
+          <w:rFonts w:ascii="Times New Roman" w:hAnsi="Times New Roman" w:cs="Times New Roman"/>
+          <w:sz w:val="24"/>
+          <w:szCs w:val="24"/>
+        </w:rPr>
+        <w:t>Line(s): 19-20</w:t>
+      </w:r>
+    </w:p>
+    <w:p>
+      <w:pPr>
+        <w:spacing w:after="0" w:line="276" w:lineRule="auto"/>
+        <w:rPr>
+          <w:rFonts w:ascii="Times New Roman" w:hAnsi="Times New Roman" w:cs="Times New Roman"/>
+          <w:b/>
+          <w:bCs/>
+          <w:sz w:val="24"/>
+          <w:szCs w:val="24"/>
+        </w:rPr>
+      </w:pPr>
+      <w:r>
+        <w:rPr>
+          <w:rFonts w:ascii="Times New Roman" w:hAnsi="Times New Roman" w:cs="Times New Roman"/>
+          <w:b/>
+          <w:bCs/>
+          <w:noProof/>
+          <w:sz w:val="24"/>
+          <w:szCs w:val="24"/>
+        </w:rPr>
+        <w:drawing>
+          <wp:inline distT="0" distB="0" distL="0" distR="0" wp14:anchorId="22C21671" wp14:editId="0FA7C618">
+            <wp:extent cx="5943600" cy="442595"/>
+            <wp:effectExtent l="0" t="0" r="0" b="1905"/>
+            <wp:docPr id="2" name="Picture 2" descr="A picture containing object&#10;&#10;Description automatically generated"/>
+            <wp:cNvGraphicFramePr>
+              <a:graphicFrameLocks xmlns:a="http://schemas.openxmlformats.org/drawingml/2006/main" noChangeAspect="1"/>
+            </wp:cNvGraphicFramePr>
+            <a:graphic xmlns:a="http://schemas.openxmlformats.org/drawingml/2006/main">
+              <a:graphicData uri="http://schemas.openxmlformats.org/drawingml/2006/picture">
+                <pic:pic xmlns:pic="http://schemas.openxmlformats.org/drawingml/2006/picture">
+                  <pic:nvPicPr>
+                    <pic:cNvPr id="1" name=""/>
+                    <pic:cNvPicPr/>
+                  </pic:nvPicPr>
+                  <pic:blipFill>
+                    <a:blip r:embed="rId10"/>
+                    <a:stretch>
+                      <a:fillRect/>
+                    </a:stretch>
+                  </pic:blipFill>
+                  <pic:spPr>
+                    <a:xfrm>
+                      <a:off x="0" y="0"/>
+                      <a:ext cx="5943600" cy="442595"/>
+                    </a:xfrm>
+                    <a:prstGeom prst="rect">
+                      <a:avLst/>
+                    </a:prstGeom>
+                  </pic:spPr>
+                </pic:pic>
+              </a:graphicData>
+            </a:graphic>
+          </wp:inline>
+        </w:drawing>
+      </w:r>
+    </w:p>
+    <w:p>
+      <w:pPr>
+        <w:spacing w:after="0" w:line="276" w:lineRule="auto"/>
+        <w:rPr>
+          <w:rFonts w:ascii="Times New Roman" w:hAnsi="Times New Roman" w:cs="Times New Roman"/>
+          <w:sz w:val="24"/>
+          <w:szCs w:val="24"/>
+        </w:rPr>
+      </w:pPr>
+      <w:r>
+        <w:rPr>
+          <w:rFonts w:ascii="Times New Roman" w:hAnsi="Times New Roman" w:cs="Times New Roman"/>
+          <w:sz w:val="24"/>
+          <w:szCs w:val="24"/>
+        </w:rPr>
+        <w:t xml:space="preserve">Details: </w:t>
+      </w:r>
+      <w:proofErr w:type="spellStart"/>
+      <w:r>
+        <w:rPr>
+          <w:rFonts w:ascii="Times New Roman" w:hAnsi="Times New Roman" w:cs="Times New Roman"/>
+          <w:i/>
+          <w:iCs/>
+          <w:sz w:val="24"/>
+          <w:szCs w:val="24"/>
+        </w:rPr>
+        <w:t>total_students</w:t>
+      </w:r>
+      <w:proofErr w:type="spellEnd"/>
+      <w:r>
+        <w:rPr>
+          <w:rFonts w:ascii="Times New Roman" w:hAnsi="Times New Roman" w:cs="Times New Roman"/>
+          <w:sz w:val="24"/>
+          <w:szCs w:val="24"/>
+        </w:rPr>
+        <w:t xml:space="preserve"> is count variable we use to keep track of the number of students. Not initializing this variable to zero is what causes issues. Additionally, </w:t>
+      </w:r>
+      <w:r>
+        <w:rPr>
+          <w:rFonts w:ascii="Times New Roman" w:hAnsi="Times New Roman" w:cs="Times New Roman"/>
+          <w:i/>
+          <w:iCs/>
+          <w:sz w:val="24"/>
+          <w:szCs w:val="24"/>
+        </w:rPr>
+        <w:t>flip</w:t>
+      </w:r>
+      <w:r>
+        <w:rPr>
+          <w:rFonts w:ascii="Times New Roman" w:hAnsi="Times New Roman" w:cs="Times New Roman"/>
+          <w:sz w:val="24"/>
+          <w:szCs w:val="24"/>
+        </w:rPr>
+        <w:t xml:space="preserve"> is a switch variable that essentially is being used as a Boolean value that flips between 0 and 1. This variable should be initialized at zero and it should be cast as a </w:t>
+      </w:r>
+      <w:proofErr w:type="spellStart"/>
+      <w:r>
+        <w:rPr>
+          <w:rFonts w:ascii="Times New Roman" w:hAnsi="Times New Roman" w:cs="Times New Roman"/>
+          <w:sz w:val="24"/>
+          <w:szCs w:val="24"/>
+        </w:rPr>
+        <w:t>bool</w:t>
+      </w:r>
+      <w:proofErr w:type="spellEnd"/>
+      <w:r>
+        <w:rPr>
+          <w:rFonts w:ascii="Times New Roman" w:hAnsi="Times New Roman" w:cs="Times New Roman"/>
+          <w:sz w:val="24"/>
+          <w:szCs w:val="24"/>
+        </w:rPr>
+        <w:t xml:space="preserve"> to stop possible problems that arise from assigning </w:t>
+      </w:r>
+      <w:r>
+        <w:rPr>
+          <w:rFonts w:ascii="Times New Roman" w:hAnsi="Times New Roman" w:cs="Times New Roman"/>
+          <w:i/>
+          <w:iCs/>
+          <w:sz w:val="24"/>
+          <w:szCs w:val="24"/>
+        </w:rPr>
+        <w:t>flip</w:t>
+      </w:r>
+      <w:r>
+        <w:rPr>
+          <w:rFonts w:ascii="Times New Roman" w:hAnsi="Times New Roman" w:cs="Times New Roman"/>
+          <w:sz w:val="24"/>
+          <w:szCs w:val="24"/>
+        </w:rPr>
+        <w:t xml:space="preserve"> to a value other than 0 or 1. </w:t>
+      </w:r>
+    </w:p>
+    <w:p>
+      <w:pPr>
+        <w:spacing w:after="0" w:line="276" w:lineRule="auto"/>
+        <w:rPr>
+          <w:rFonts w:ascii="Times New Roman" w:hAnsi="Times New Roman" w:cs="Times New Roman"/>
+          <w:sz w:val="24"/>
+          <w:szCs w:val="24"/>
+        </w:rPr>
+      </w:pPr>
+    </w:p>
+    <w:p>
+      <w:pPr>
+        <w:spacing w:after="0" w:line="276" w:lineRule="auto"/>
+        <w:rPr>
+          <w:rFonts w:ascii="Times New Roman" w:hAnsi="Times New Roman" w:cs="Times New Roman"/>
+          <w:sz w:val="24"/>
+          <w:szCs w:val="24"/>
+        </w:rPr>
+      </w:pPr>
+      <w:r>
+        <w:rPr>
+          <w:rFonts w:ascii="Times New Roman" w:hAnsi="Times New Roman" w:cs="Times New Roman"/>
+          <w:sz w:val="24"/>
+          <w:szCs w:val="24"/>
+        </w:rPr>
+        <w:t>Bug</w:t>
+      </w:r>
+      <w:r>
+        <w:rPr>
+          <w:rFonts w:ascii="Times New Roman" w:hAnsi="Times New Roman" w:cs="Times New Roman"/>
+          <w:sz w:val="24"/>
+          <w:szCs w:val="24"/>
+        </w:rPr>
+        <w:t xml:space="preserve"> </w:t>
+      </w:r>
+      <w:r>
+        <w:rPr>
+          <w:rFonts w:ascii="Times New Roman" w:hAnsi="Times New Roman" w:cs="Times New Roman"/>
+          <w:sz w:val="24"/>
+          <w:szCs w:val="24"/>
+        </w:rPr>
+        <w:t>#: 2</w:t>
+      </w:r>
+    </w:p>
+    <w:p>
+      <w:pPr>
+        <w:spacing w:after="0" w:line="276" w:lineRule="auto"/>
+        <w:rPr>
+          <w:rFonts w:ascii="Times New Roman" w:hAnsi="Times New Roman" w:cs="Times New Roman"/>
+          <w:sz w:val="24"/>
+          <w:szCs w:val="24"/>
+        </w:rPr>
+      </w:pPr>
+      <w:r>
+        <w:rPr>
+          <w:rFonts w:ascii="Times New Roman" w:hAnsi="Times New Roman" w:cs="Times New Roman"/>
+          <w:sz w:val="24"/>
+          <w:szCs w:val="24"/>
+        </w:rPr>
+        <w:t>Bug Type: Stray Characters</w:t>
+      </w:r>
+    </w:p>
+    <w:p>
+      <w:pPr>
+        <w:spacing w:after="0" w:line="276" w:lineRule="auto"/>
+        <w:rPr>
+          <w:rFonts w:ascii="Times New Roman" w:hAnsi="Times New Roman" w:cs="Times New Roman"/>
+          <w:sz w:val="24"/>
+          <w:szCs w:val="24"/>
+        </w:rPr>
+      </w:pPr>
+      <w:r>
+        <w:rPr>
+          <w:rFonts w:ascii="Times New Roman" w:hAnsi="Times New Roman" w:cs="Times New Roman"/>
+          <w:sz w:val="24"/>
+          <w:szCs w:val="24"/>
+        </w:rPr>
+        <w:t>Line(s): 38</w:t>
+      </w:r>
+    </w:p>
+    <w:p>
+      <w:pPr>
+        <w:spacing w:after="0" w:line="276" w:lineRule="auto"/>
+        <w:rPr>
+          <w:rFonts w:ascii="Times New Roman" w:hAnsi="Times New Roman" w:cs="Times New Roman"/>
+          <w:sz w:val="24"/>
+          <w:szCs w:val="24"/>
+        </w:rPr>
+      </w:pPr>
+      <w:r>
+        <w:rPr>
+          <w:rFonts w:ascii="Times New Roman" w:hAnsi="Times New Roman" w:cs="Times New Roman"/>
+          <w:noProof/>
+          <w:sz w:val="24"/>
+          <w:szCs w:val="24"/>
+        </w:rPr>
+        <w:drawing>
+          <wp:inline distT="0" distB="0" distL="0" distR="0">
+            <wp:extent cx="5943600" cy="1467485"/>
+            <wp:effectExtent l="0" t="0" r="0" b="5715"/>
+            <wp:docPr id="3" name="Picture 3" descr="A black sign with white text&#10;&#10;Description automatically generated"/>
+            <wp:cNvGraphicFramePr>
+              <a:graphicFrameLocks xmlns:a="http://schemas.openxmlformats.org/drawingml/2006/main" noChangeAspect="1"/>
+            </wp:cNvGraphicFramePr>
+            <a:graphic xmlns:a="http://schemas.openxmlformats.org/drawingml/2006/main">
+              <a:graphicData uri="http://schemas.openxmlformats.org/drawingml/2006/picture">
+                <pic:pic xmlns:pic="http://schemas.openxmlformats.org/drawingml/2006/picture">
+                  <pic:nvPicPr>
+                    <pic:cNvPr id="3" name="Screen Shot 2019-10-01 at 10.19.58 AM.png"/>
+                    <pic:cNvPicPr/>
+                  </pic:nvPicPr>
+                  <pic:blipFill>
+                    <a:blip r:embed="rId11">
+                      <a:extLst>
+                        <a:ext uri="{28A0092B-C50C-407E-A947-70E740481C1C}">
+                          <a14:useLocalDpi xmlns:a14="http://schemas.microsoft.com/office/drawing/2010/main" val="0"/>
+                        </a:ext>
+                      </a:extLst>
+                    </a:blip>
+                    <a:stretch>
+                      <a:fillRect/>
+                    </a:stretch>
+                  </pic:blipFill>
+                  <pic:spPr>
+                    <a:xfrm>
+                      <a:off x="0" y="0"/>
+                      <a:ext cx="5943600" cy="1467485"/>
+                    </a:xfrm>
+                    <a:prstGeom prst="rect">
+                      <a:avLst/>
+                    </a:prstGeom>
+                  </pic:spPr>
+                </pic:pic>
+              </a:graphicData>
+            </a:graphic>
+          </wp:inline>
+        </w:drawing>
+      </w:r>
+    </w:p>
+    <w:p>
+      <w:pPr>
+        <w:spacing w:after="0" w:line="276" w:lineRule="auto"/>
+        <w:rPr>
+          <w:rFonts w:ascii="Times New Roman" w:hAnsi="Times New Roman" w:cs="Times New Roman"/>
+          <w:sz w:val="24"/>
+          <w:szCs w:val="24"/>
+        </w:rPr>
+      </w:pPr>
+      <w:r>
+        <w:rPr>
+          <w:rFonts w:ascii="Times New Roman" w:hAnsi="Times New Roman" w:cs="Times New Roman"/>
+          <w:sz w:val="24"/>
+          <w:szCs w:val="24"/>
+        </w:rPr>
+        <w:t>Details: Stray characters cause plenty of random bugs.</w:t>
+      </w:r>
+    </w:p>
+    <w:p>
+      <w:pPr>
+        <w:spacing w:after="0" w:line="276" w:lineRule="auto"/>
+        <w:rPr>
+          <w:rFonts w:ascii="Times New Roman" w:hAnsi="Times New Roman" w:cs="Times New Roman"/>
+          <w:sz w:val="24"/>
+          <w:szCs w:val="24"/>
+        </w:rPr>
+      </w:pPr>
+      <w:bookmarkStart w:id="0" w:name="_GoBack"/>
+      <w:bookmarkEnd w:id="0"/>
+    </w:p>
+    <w:p>
+      <w:pPr>
+        <w:spacing w:after="0" w:line="276" w:lineRule="auto"/>
+        <w:rPr>
+          <w:rFonts w:ascii="Times New Roman" w:hAnsi="Times New Roman" w:cs="Times New Roman"/>
+          <w:sz w:val="24"/>
+          <w:szCs w:val="24"/>
+        </w:rPr>
+      </w:pPr>
+      <w:r>
+        <w:rPr>
+          <w:rFonts w:ascii="Times New Roman" w:hAnsi="Times New Roman" w:cs="Times New Roman"/>
+          <w:sz w:val="24"/>
+          <w:szCs w:val="24"/>
+        </w:rPr>
+        <w:t>Bug</w:t>
+      </w:r>
+      <w:r>
+        <w:rPr>
+          <w:rFonts w:ascii="Times New Roman" w:hAnsi="Times New Roman" w:cs="Times New Roman"/>
+          <w:sz w:val="24"/>
+          <w:szCs w:val="24"/>
+        </w:rPr>
+        <w:t xml:space="preserve"> </w:t>
+      </w:r>
+      <w:r>
+        <w:rPr>
+          <w:rFonts w:ascii="Times New Roman" w:hAnsi="Times New Roman" w:cs="Times New Roman"/>
+          <w:sz w:val="24"/>
+          <w:szCs w:val="24"/>
+        </w:rPr>
+        <w:t>#: 3</w:t>
+      </w:r>
+    </w:p>
+    <w:p>
+      <w:pPr>
+        <w:spacing w:after="0" w:line="276" w:lineRule="auto"/>
+        <w:rPr>
+          <w:rFonts w:ascii="Times New Roman" w:hAnsi="Times New Roman" w:cs="Times New Roman"/>
+          <w:sz w:val="24"/>
+          <w:szCs w:val="24"/>
+        </w:rPr>
+      </w:pPr>
+      <w:r>
+        <w:rPr>
+          <w:rFonts w:ascii="Times New Roman" w:hAnsi="Times New Roman" w:cs="Times New Roman"/>
+          <w:sz w:val="24"/>
+          <w:szCs w:val="24"/>
+        </w:rPr>
+        <w:t xml:space="preserve">Bug Type: Flipped </w:t>
+      </w:r>
+      <w:r>
+        <w:rPr>
+          <w:rFonts w:ascii="Times New Roman" w:hAnsi="Times New Roman" w:cs="Times New Roman"/>
+          <w:sz w:val="24"/>
+          <w:szCs w:val="24"/>
+        </w:rPr>
+        <w:t>Comparator</w:t>
+      </w:r>
+    </w:p>
+    <w:p>
+      <w:pPr>
+        <w:spacing w:after="0" w:line="276" w:lineRule="auto"/>
+        <w:rPr>
+          <w:rFonts w:ascii="Times New Roman" w:hAnsi="Times New Roman" w:cs="Times New Roman"/>
+          <w:sz w:val="24"/>
+          <w:szCs w:val="24"/>
+        </w:rPr>
+      </w:pPr>
+      <w:r>
+        <w:rPr>
+          <w:rFonts w:ascii="Times New Roman" w:hAnsi="Times New Roman" w:cs="Times New Roman"/>
+          <w:sz w:val="24"/>
+          <w:szCs w:val="24"/>
+        </w:rPr>
+        <w:t xml:space="preserve">Line(s): </w:t>
+      </w:r>
+      <w:r>
+        <w:rPr>
+          <w:rFonts w:ascii="Times New Roman" w:hAnsi="Times New Roman" w:cs="Times New Roman"/>
+          <w:sz w:val="24"/>
+          <w:szCs w:val="24"/>
+        </w:rPr>
+        <w:t>7</w:t>
+      </w:r>
+      <w:r>
+        <w:rPr>
+          <w:rFonts w:ascii="Times New Roman" w:hAnsi="Times New Roman" w:cs="Times New Roman"/>
+          <w:sz w:val="24"/>
+          <w:szCs w:val="24"/>
+        </w:rPr>
+        <w:t>8</w:t>
+      </w:r>
+    </w:p>
+    <w:p>
+      <w:pPr>
+        <w:spacing w:after="0" w:line="276" w:lineRule="auto"/>
+        <w:rPr>
+          <w:rFonts w:ascii="Times New Roman" w:hAnsi="Times New Roman" w:cs="Times New Roman"/>
+          <w:sz w:val="24"/>
+          <w:szCs w:val="24"/>
+        </w:rPr>
+      </w:pPr>
+      <w:r>
+        <w:rPr>
+          <w:rFonts w:ascii="Times New Roman" w:hAnsi="Times New Roman" w:cs="Times New Roman"/>
+          <w:noProof/>
+          <w:sz w:val="24"/>
+          <w:szCs w:val="24"/>
+        </w:rPr>
+        <w:drawing>
+          <wp:inline distT="0" distB="0" distL="0" distR="0">
+            <wp:extent cx="5943600" cy="186690"/>
+            <wp:effectExtent l="0" t="0" r="0" b="3810"/>
+            <wp:docPr id="5" name="Picture 5"/>
+            <wp:cNvGraphicFramePr>
+              <a:graphicFrameLocks xmlns:a="http://schemas.openxmlformats.org/drawingml/2006/main" noChangeAspect="1"/>
+            </wp:cNvGraphicFramePr>
+            <a:graphic xmlns:a="http://schemas.openxmlformats.org/drawingml/2006/main">
+              <a:graphicData uri="http://schemas.openxmlformats.org/drawingml/2006/picture">
+                <pic:pic xmlns:pic="http://schemas.openxmlformats.org/drawingml/2006/picture">
+                  <pic:nvPicPr>
+                    <pic:cNvPr id="5" name="Screen Shot 2019-10-01 at 10.27.17 AM.png"/>
+                    <pic:cNvPicPr/>
+                  </pic:nvPicPr>
+                  <pic:blipFill>
+                    <a:blip r:embed="rId12">
+                      <a:extLst>
+                        <a:ext uri="{28A0092B-C50C-407E-A947-70E740481C1C}">
+                          <a14:useLocalDpi xmlns:a14="http://schemas.microsoft.com/office/drawing/2010/main" val="0"/>
+                        </a:ext>
+                      </a:extLst>
+                    </a:blip>
+                    <a:stretch>
+                      <a:fillRect/>
+                    </a:stretch>
+                  </pic:blipFill>
+                  <pic:spPr>
+                    <a:xfrm>
+                      <a:off x="0" y="0"/>
+                      <a:ext cx="5943600" cy="186690"/>
+                    </a:xfrm>
+                    <a:prstGeom prst="rect">
+                      <a:avLst/>
+                    </a:prstGeom>
+                  </pic:spPr>
+                </pic:pic>
+              </a:graphicData>
+            </a:graphic>
+          </wp:inline>
+        </w:drawing>
+      </w:r>
+    </w:p>
+    <w:p>
+      <w:pPr>
+        <w:spacing w:after="0" w:line="276" w:lineRule="auto"/>
+        <w:rPr>
+          <w:rFonts w:ascii="Times New Roman" w:hAnsi="Times New Roman" w:cs="Times New Roman"/>
+          <w:sz w:val="24"/>
+          <w:szCs w:val="24"/>
+        </w:rPr>
+      </w:pPr>
+      <w:r>
+        <w:rPr>
+          <w:rFonts w:ascii="Times New Roman" w:hAnsi="Times New Roman" w:cs="Times New Roman"/>
+          <w:sz w:val="24"/>
+          <w:szCs w:val="24"/>
+        </w:rPr>
+        <w:t>Details:</w:t>
+      </w:r>
+      <w:r>
+        <w:rPr>
+          <w:rFonts w:ascii="Times New Roman" w:hAnsi="Times New Roman" w:cs="Times New Roman"/>
+          <w:sz w:val="24"/>
+          <w:szCs w:val="24"/>
+        </w:rPr>
+        <w:t xml:space="preserve"> This will cause an out of range error.</w:t>
+      </w:r>
+      <w:r>
+        <w:rPr>
+          <w:rFonts w:ascii="Times New Roman" w:hAnsi="Times New Roman" w:cs="Times New Roman"/>
+          <w:sz w:val="24"/>
+          <w:szCs w:val="24"/>
+        </w:rPr>
+        <w:t xml:space="preserve"> It should be </w:t>
+      </w:r>
+      <w:proofErr w:type="spellStart"/>
+      <w:r>
+        <w:rPr>
+          <w:rFonts w:ascii="Times New Roman" w:hAnsi="Times New Roman" w:cs="Times New Roman"/>
+          <w:i/>
+          <w:iCs/>
+          <w:sz w:val="24"/>
+          <w:szCs w:val="24"/>
+        </w:rPr>
+        <w:t>i</w:t>
+      </w:r>
+      <w:proofErr w:type="spellEnd"/>
+      <w:r>
+        <w:rPr>
+          <w:rFonts w:ascii="Times New Roman" w:hAnsi="Times New Roman" w:cs="Times New Roman"/>
+          <w:i/>
+          <w:iCs/>
+          <w:sz w:val="24"/>
+          <w:szCs w:val="24"/>
+        </w:rPr>
+        <w:t xml:space="preserve"> &lt; </w:t>
+      </w:r>
+      <w:proofErr w:type="spellStart"/>
+      <w:r>
+        <w:rPr>
+          <w:rFonts w:ascii="Times New Roman" w:hAnsi="Times New Roman" w:cs="Times New Roman"/>
+          <w:i/>
+          <w:iCs/>
+          <w:sz w:val="24"/>
+          <w:szCs w:val="24"/>
+        </w:rPr>
+        <w:t>total_students</w:t>
+      </w:r>
+      <w:proofErr w:type="spellEnd"/>
+      <w:r>
+        <w:rPr>
+          <w:rFonts w:ascii="Times New Roman" w:hAnsi="Times New Roman" w:cs="Times New Roman"/>
+          <w:sz w:val="24"/>
+          <w:szCs w:val="24"/>
+        </w:rPr>
+        <w:t>.</w:t>
+      </w:r>
+    </w:p>
+    <w:p>
+      <w:pPr>
+        <w:spacing w:after="0" w:line="276" w:lineRule="auto"/>
+        <w:rPr>
+          <w:rFonts w:ascii="Times New Roman" w:hAnsi="Times New Roman" w:cs="Times New Roman"/>
+          <w:sz w:val="24"/>
+          <w:szCs w:val="24"/>
+        </w:rPr>
+      </w:pPr>
+    </w:p>
+    <w:p>
+      <w:pPr>
+        <w:spacing w:after="0" w:line="276" w:lineRule="auto"/>
+        <w:rPr>
+          <w:rFonts w:ascii="Times New Roman" w:hAnsi="Times New Roman" w:cs="Times New Roman"/>
+          <w:sz w:val="24"/>
+          <w:szCs w:val="24"/>
+        </w:rPr>
+      </w:pPr>
+    </w:p>
+    <w:p>
+      <w:pPr>
+        <w:spacing w:after="0" w:line="276" w:lineRule="auto"/>
+        <w:rPr>
+          <w:rFonts w:ascii="Times New Roman" w:hAnsi="Times New Roman" w:cs="Times New Roman"/>
+          <w:sz w:val="24"/>
+          <w:szCs w:val="24"/>
+        </w:rPr>
+      </w:pPr>
+    </w:p>
+    <w:p>
+      <w:pPr>
+        <w:spacing w:after="0" w:line="276" w:lineRule="auto"/>
+        <w:rPr>
+          <w:rFonts w:ascii="Times New Roman" w:hAnsi="Times New Roman" w:cs="Times New Roman"/>
+          <w:sz w:val="24"/>
+          <w:szCs w:val="24"/>
+        </w:rPr>
+      </w:pPr>
+    </w:p>
+    <w:p>
+      <w:pPr>
+        <w:spacing w:after="0" w:line="276" w:lineRule="auto"/>
+        <w:rPr>
+          <w:rFonts w:ascii="Times New Roman" w:hAnsi="Times New Roman" w:cs="Times New Roman"/>
+          <w:sz w:val="24"/>
+          <w:szCs w:val="24"/>
+        </w:rPr>
+      </w:pPr>
+    </w:p>
+    <w:p>
+      <w:pPr>
+        <w:spacing w:after="0" w:line="276" w:lineRule="auto"/>
+        <w:rPr>
+          <w:rFonts w:ascii="Times New Roman" w:hAnsi="Times New Roman" w:cs="Times New Roman"/>
+          <w:sz w:val="24"/>
+          <w:szCs w:val="24"/>
+        </w:rPr>
+      </w:pPr>
+    </w:p>
+    <w:p>
+      <w:pPr>
+        <w:spacing w:after="0" w:line="276" w:lineRule="auto"/>
+        <w:rPr>
+          <w:rFonts w:ascii="Times New Roman" w:hAnsi="Times New Roman" w:cs="Times New Roman"/>
+          <w:sz w:val="24"/>
+          <w:szCs w:val="24"/>
+        </w:rPr>
+      </w:pPr>
+    </w:p>
+    <w:p>
+      <w:pPr>
+        <w:spacing w:after="0" w:line="276" w:lineRule="auto"/>
+        <w:rPr>
+          <w:rFonts w:ascii="Times New Roman" w:hAnsi="Times New Roman" w:cs="Times New Roman"/>
+          <w:sz w:val="24"/>
+          <w:szCs w:val="24"/>
+        </w:rPr>
+      </w:pPr>
+      <w:r>
+        <w:rPr>
+          <w:rFonts w:ascii="Times New Roman" w:hAnsi="Times New Roman" w:cs="Times New Roman"/>
+          <w:sz w:val="24"/>
+          <w:szCs w:val="24"/>
+        </w:rPr>
+        <w:lastRenderedPageBreak/>
+        <w:t>Bug#: 4</w:t>
+      </w:r>
+    </w:p>
+    <w:p>
+      <w:pPr>
+        <w:spacing w:after="0" w:line="276" w:lineRule="auto"/>
+        <w:rPr>
+          <w:rFonts w:ascii="Times New Roman" w:hAnsi="Times New Roman" w:cs="Times New Roman"/>
+          <w:sz w:val="24"/>
+          <w:szCs w:val="24"/>
+        </w:rPr>
+      </w:pPr>
+      <w:r>
+        <w:rPr>
+          <w:rFonts w:ascii="Times New Roman" w:hAnsi="Times New Roman" w:cs="Times New Roman"/>
+          <w:sz w:val="24"/>
+          <w:szCs w:val="24"/>
+        </w:rPr>
+        <w:t xml:space="preserve">Bug Type: </w:t>
+      </w:r>
+      <w:r>
+        <w:rPr>
+          <w:rFonts w:ascii="Times New Roman" w:hAnsi="Times New Roman" w:cs="Times New Roman"/>
+          <w:sz w:val="24"/>
+          <w:szCs w:val="24"/>
+        </w:rPr>
+        <w:t>Copy Error</w:t>
+      </w:r>
+    </w:p>
+    <w:p>
+      <w:pPr>
+        <w:spacing w:after="0" w:line="276" w:lineRule="auto"/>
+        <w:rPr>
+          <w:rFonts w:ascii="Times New Roman" w:hAnsi="Times New Roman" w:cs="Times New Roman"/>
+          <w:sz w:val="24"/>
+          <w:szCs w:val="24"/>
+        </w:rPr>
+      </w:pPr>
+      <w:r>
+        <w:rPr>
+          <w:rFonts w:ascii="Times New Roman" w:hAnsi="Times New Roman" w:cs="Times New Roman"/>
+          <w:sz w:val="24"/>
+          <w:szCs w:val="24"/>
+        </w:rPr>
+        <w:t>Line(s): 118-120</w:t>
+      </w:r>
+    </w:p>
+    <w:p>
+      <w:pPr>
+        <w:spacing w:after="0" w:line="276" w:lineRule="auto"/>
+        <w:rPr>
+          <w:rFonts w:ascii="Times New Roman" w:hAnsi="Times New Roman" w:cs="Times New Roman"/>
+          <w:sz w:val="24"/>
+          <w:szCs w:val="24"/>
+        </w:rPr>
+      </w:pPr>
+      <w:r>
+        <w:rPr>
+          <w:rFonts w:ascii="Times New Roman" w:hAnsi="Times New Roman" w:cs="Times New Roman"/>
+          <w:noProof/>
+          <w:sz w:val="24"/>
+          <w:szCs w:val="24"/>
+        </w:rPr>
+        <w:drawing>
+          <wp:inline distT="0" distB="0" distL="0" distR="0" wp14:anchorId="37DF5497" wp14:editId="0DBCE96B">
+            <wp:extent cx="5537200" cy="762000"/>
+            <wp:effectExtent l="0" t="0" r="0" b="0"/>
+            <wp:docPr id="6" name="Picture 6" descr="A close up of a sign&#10;&#10;Description automatically generated"/>
+            <wp:cNvGraphicFramePr>
+              <a:graphicFrameLocks xmlns:a="http://schemas.openxmlformats.org/drawingml/2006/main" noChangeAspect="1"/>
+            </wp:cNvGraphicFramePr>
+            <a:graphic xmlns:a="http://schemas.openxmlformats.org/drawingml/2006/main">
+              <a:graphicData uri="http://schemas.openxmlformats.org/drawingml/2006/picture">
+                <pic:pic xmlns:pic="http://schemas.openxmlformats.org/drawingml/2006/picture">
+                  <pic:nvPicPr>
+                    <pic:cNvPr id="1" name=""/>
+                    <pic:cNvPicPr/>
+                  </pic:nvPicPr>
+                  <pic:blipFill>
+                    <a:blip r:embed="rId13"/>
+                    <a:stretch>
+                      <a:fillRect/>
+                    </a:stretch>
+                  </pic:blipFill>
+                  <pic:spPr>
+                    <a:xfrm>
+                      <a:off x="0" y="0"/>
+                      <a:ext cx="5537200" cy="762000"/>
+                    </a:xfrm>
+                    <a:prstGeom prst="rect">
+                      <a:avLst/>
+                    </a:prstGeom>
+                  </pic:spPr>
+                </pic:pic>
+              </a:graphicData>
+            </a:graphic>
+          </wp:inline>
+        </w:drawing>
+      </w:r>
+    </w:p>
+    <w:p>
+      <w:pPr>
+        <w:spacing w:after="0" w:line="276" w:lineRule="auto"/>
+        <w:rPr>
+          <w:rFonts w:ascii="Times New Roman" w:hAnsi="Times New Roman" w:cs="Times New Roman"/>
+          <w:sz w:val="24"/>
+          <w:szCs w:val="24"/>
+        </w:rPr>
+      </w:pPr>
+      <w:r>
+        <w:rPr>
+          <w:rFonts w:ascii="Times New Roman" w:hAnsi="Times New Roman" w:cs="Times New Roman"/>
+          <w:sz w:val="24"/>
+          <w:szCs w:val="24"/>
+        </w:rPr>
+        <w:t>Details: This is a classic copy error. When lines are very similar we tend to copy</w:t>
+      </w:r>
+      <w:r>
+        <w:rPr>
+          <w:rFonts w:ascii="Times New Roman" w:hAnsi="Times New Roman" w:cs="Times New Roman"/>
+          <w:sz w:val="24"/>
+          <w:szCs w:val="24"/>
+        </w:rPr>
+        <w:t xml:space="preserve"> </w:t>
+      </w:r>
+      <w:r>
+        <w:rPr>
+          <w:rFonts w:ascii="Times New Roman" w:hAnsi="Times New Roman" w:cs="Times New Roman"/>
+          <w:sz w:val="24"/>
+          <w:szCs w:val="24"/>
+        </w:rPr>
+        <w:t xml:space="preserve">and </w:t>
+      </w:r>
+      <w:r>
+        <w:rPr>
+          <w:rFonts w:ascii="Times New Roman" w:hAnsi="Times New Roman" w:cs="Times New Roman"/>
+          <w:sz w:val="24"/>
+          <w:szCs w:val="24"/>
+        </w:rPr>
+        <w:t xml:space="preserve">paste </w:t>
+      </w:r>
+      <w:r>
+        <w:rPr>
+          <w:rFonts w:ascii="Times New Roman" w:hAnsi="Times New Roman" w:cs="Times New Roman"/>
+          <w:sz w:val="24"/>
+          <w:szCs w:val="24"/>
+        </w:rPr>
+        <w:t>then change</w:t>
+      </w:r>
+      <w:r>
+        <w:rPr>
+          <w:rFonts w:ascii="Times New Roman" w:hAnsi="Times New Roman" w:cs="Times New Roman"/>
+          <w:sz w:val="24"/>
+          <w:szCs w:val="24"/>
+        </w:rPr>
+        <w:t xml:space="preserve"> the parts that are different</w:t>
+      </w:r>
+      <w:r>
+        <w:rPr>
+          <w:rFonts w:ascii="Times New Roman" w:hAnsi="Times New Roman" w:cs="Times New Roman"/>
+          <w:sz w:val="24"/>
+          <w:szCs w:val="24"/>
+        </w:rPr>
+        <w:t xml:space="preserve">. The last two lines are supposed to </w:t>
+      </w:r>
+      <w:r>
+        <w:rPr>
+          <w:rFonts w:ascii="Times New Roman" w:hAnsi="Times New Roman" w:cs="Times New Roman"/>
+          <w:sz w:val="24"/>
+          <w:szCs w:val="24"/>
+        </w:rPr>
+        <w:t>add an email to the email field as the comment specifies. Instead it will change the name field.</w:t>
+      </w:r>
+    </w:p>
+    <w:p>
+      <w:pPr>
+        <w:spacing w:after="0" w:line="276" w:lineRule="auto"/>
+        <w:rPr>
+          <w:rFonts w:ascii="Times New Roman" w:hAnsi="Times New Roman" w:cs="Times New Roman"/>
+          <w:sz w:val="24"/>
+          <w:szCs w:val="24"/>
+        </w:rPr>
+      </w:pPr>
+    </w:p>
+    <w:p>
+      <w:pPr>
+        <w:spacing w:after="0" w:line="276" w:lineRule="auto"/>
+        <w:rPr>
+          <w:rFonts w:ascii="Times New Roman" w:hAnsi="Times New Roman" w:cs="Times New Roman"/>
+          <w:sz w:val="24"/>
+          <w:szCs w:val="24"/>
+        </w:rPr>
+      </w:pPr>
+      <w:r>
+        <w:rPr>
+          <w:rFonts w:ascii="Times New Roman" w:hAnsi="Times New Roman" w:cs="Times New Roman"/>
+          <w:sz w:val="24"/>
+          <w:szCs w:val="24"/>
+        </w:rPr>
+        <w:t>Bug</w:t>
+      </w:r>
+      <w:r>
+        <w:rPr>
+          <w:rFonts w:ascii="Times New Roman" w:hAnsi="Times New Roman" w:cs="Times New Roman"/>
+          <w:sz w:val="24"/>
+          <w:szCs w:val="24"/>
+        </w:rPr>
+        <w:t xml:space="preserve"> </w:t>
+      </w:r>
+      <w:r>
+        <w:rPr>
+          <w:rFonts w:ascii="Times New Roman" w:hAnsi="Times New Roman" w:cs="Times New Roman"/>
+          <w:sz w:val="24"/>
+          <w:szCs w:val="24"/>
+        </w:rPr>
+        <w:t>#: 5</w:t>
+      </w:r>
+    </w:p>
+    <w:p>
+      <w:pPr>
+        <w:spacing w:after="0" w:line="276" w:lineRule="auto"/>
+        <w:rPr>
+          <w:rFonts w:ascii="Times New Roman" w:hAnsi="Times New Roman" w:cs="Times New Roman"/>
+          <w:sz w:val="24"/>
+          <w:szCs w:val="24"/>
+        </w:rPr>
+      </w:pPr>
+      <w:r>
+        <w:rPr>
+          <w:rFonts w:ascii="Times New Roman" w:hAnsi="Times New Roman" w:cs="Times New Roman"/>
+          <w:sz w:val="24"/>
+          <w:szCs w:val="24"/>
+        </w:rPr>
+        <w:t xml:space="preserve">Bug Type: </w:t>
+      </w:r>
+      <w:r>
+        <w:rPr>
+          <w:rFonts w:ascii="Times New Roman" w:hAnsi="Times New Roman" w:cs="Times New Roman"/>
+          <w:sz w:val="24"/>
+          <w:szCs w:val="24"/>
+        </w:rPr>
+        <w:t>L</w:t>
+      </w:r>
+      <w:r>
+        <w:rPr>
+          <w:rFonts w:ascii="Times New Roman" w:hAnsi="Times New Roman" w:cs="Times New Roman"/>
+          <w:sz w:val="24"/>
+          <w:szCs w:val="24"/>
+        </w:rPr>
+        <w:t xml:space="preserve">ogical vs </w:t>
+      </w:r>
+      <w:r>
+        <w:rPr>
+          <w:rFonts w:ascii="Times New Roman" w:hAnsi="Times New Roman" w:cs="Times New Roman"/>
+          <w:sz w:val="24"/>
+          <w:szCs w:val="24"/>
+        </w:rPr>
+        <w:t>A</w:t>
+      </w:r>
+      <w:r>
+        <w:rPr>
+          <w:rFonts w:ascii="Times New Roman" w:hAnsi="Times New Roman" w:cs="Times New Roman"/>
+          <w:sz w:val="24"/>
+          <w:szCs w:val="24"/>
+        </w:rPr>
+        <w:t xml:space="preserve">ssignment </w:t>
+      </w:r>
+      <w:r>
+        <w:rPr>
+          <w:rFonts w:ascii="Times New Roman" w:hAnsi="Times New Roman" w:cs="Times New Roman"/>
+          <w:sz w:val="24"/>
+          <w:szCs w:val="24"/>
+        </w:rPr>
+        <w:t>O</w:t>
+      </w:r>
+      <w:r>
+        <w:rPr>
+          <w:rFonts w:ascii="Times New Roman" w:hAnsi="Times New Roman" w:cs="Times New Roman"/>
+          <w:sz w:val="24"/>
+          <w:szCs w:val="24"/>
+        </w:rPr>
+        <w:t>perator</w:t>
+      </w:r>
+    </w:p>
+    <w:p>
+      <w:pPr>
+        <w:spacing w:after="0" w:line="276" w:lineRule="auto"/>
+        <w:rPr>
+          <w:rFonts w:ascii="Times New Roman" w:hAnsi="Times New Roman" w:cs="Times New Roman"/>
+          <w:sz w:val="24"/>
+          <w:szCs w:val="24"/>
+        </w:rPr>
+      </w:pPr>
+      <w:r>
+        <w:rPr>
+          <w:rFonts w:ascii="Times New Roman" w:hAnsi="Times New Roman" w:cs="Times New Roman"/>
+          <w:sz w:val="24"/>
+          <w:szCs w:val="24"/>
+        </w:rPr>
+        <w:t>Line(s): 1</w:t>
+      </w:r>
+      <w:r>
+        <w:rPr>
+          <w:rFonts w:ascii="Times New Roman" w:hAnsi="Times New Roman" w:cs="Times New Roman"/>
+          <w:sz w:val="24"/>
+          <w:szCs w:val="24"/>
+        </w:rPr>
+        <w:t>66</w:t>
+      </w:r>
+    </w:p>
+    <w:p>
+      <w:pPr>
+        <w:spacing w:after="0" w:line="276" w:lineRule="auto"/>
+        <w:rPr>
+          <w:rFonts w:ascii="Times New Roman" w:hAnsi="Times New Roman" w:cs="Times New Roman"/>
+          <w:sz w:val="24"/>
+          <w:szCs w:val="24"/>
+        </w:rPr>
+      </w:pPr>
+      <w:r>
+        <w:rPr>
+          <w:rFonts w:ascii="Times New Roman" w:hAnsi="Times New Roman" w:cs="Times New Roman"/>
+          <w:noProof/>
+          <w:sz w:val="24"/>
+          <w:szCs w:val="24"/>
+        </w:rPr>
+        <w:drawing>
+          <wp:inline distT="0" distB="0" distL="0" distR="0">
+            <wp:extent cx="5943600" cy="402590"/>
+            <wp:effectExtent l="0" t="0" r="0" b="3810"/>
+            <wp:docPr id="9" name="Picture 9"/>
+            <wp:cNvGraphicFramePr>
+              <a:graphicFrameLocks xmlns:a="http://schemas.openxmlformats.org/drawingml/2006/main" noChangeAspect="1"/>
+            </wp:cNvGraphicFramePr>
+            <a:graphic xmlns:a="http://schemas.openxmlformats.org/drawingml/2006/main">
+              <a:graphicData uri="http://schemas.openxmlformats.org/drawingml/2006/picture">
+                <pic:pic xmlns:pic="http://schemas.openxmlformats.org/drawingml/2006/picture">
+                  <pic:nvPicPr>
+                    <pic:cNvPr id="9" name="Screen Shot 2019-10-01 at 10.37.07 AM.png"/>
+                    <pic:cNvPicPr/>
+                  </pic:nvPicPr>
+                  <pic:blipFill>
+                    <a:blip r:embed="rId14" cstate="print">
+                      <a:extLst>
+                        <a:ext uri="{28A0092B-C50C-407E-A947-70E740481C1C}">
+                          <a14:useLocalDpi xmlns:a14="http://schemas.microsoft.com/office/drawing/2010/main" val="0"/>
+                        </a:ext>
+                      </a:extLst>
+                    </a:blip>
+                    <a:stretch>
+                      <a:fillRect/>
+                    </a:stretch>
+                  </pic:blipFill>
+                  <pic:spPr>
+                    <a:xfrm>
+                      <a:off x="0" y="0"/>
+                      <a:ext cx="5943600" cy="402590"/>
+                    </a:xfrm>
+                    <a:prstGeom prst="rect">
+                      <a:avLst/>
+                    </a:prstGeom>
+                  </pic:spPr>
+                </pic:pic>
+              </a:graphicData>
+            </a:graphic>
+          </wp:inline>
+        </w:drawing>
+      </w:r>
+    </w:p>
+    <w:p>
+      <w:pPr>
+        <w:spacing w:after="0" w:line="276" w:lineRule="auto"/>
+        <w:rPr>
+          <w:rFonts w:ascii="Times New Roman" w:hAnsi="Times New Roman" w:cs="Times New Roman"/>
+          <w:sz w:val="24"/>
+          <w:szCs w:val="24"/>
+        </w:rPr>
+      </w:pPr>
+      <w:r>
+        <w:rPr>
+          <w:rFonts w:ascii="Times New Roman" w:hAnsi="Times New Roman" w:cs="Times New Roman"/>
+          <w:sz w:val="24"/>
+          <w:szCs w:val="24"/>
+        </w:rPr>
+        <w:t xml:space="preserve">Details: </w:t>
+      </w:r>
+      <w:r>
+        <w:rPr>
+          <w:rFonts w:ascii="Times New Roman" w:hAnsi="Times New Roman" w:cs="Times New Roman"/>
+          <w:sz w:val="24"/>
+          <w:szCs w:val="24"/>
+        </w:rPr>
+        <w:t xml:space="preserve">Easy to make this mistake and mistype one </w:t>
+      </w:r>
+      <w:r>
+        <w:rPr>
+          <w:rFonts w:ascii="Times New Roman" w:hAnsi="Times New Roman" w:cs="Times New Roman"/>
+          <w:sz w:val="24"/>
+          <w:szCs w:val="24"/>
+        </w:rPr>
+        <w:t xml:space="preserve">equal sign instead of two. Most compilers will catch this and question you but the parenthesis around the argument </w:t>
+      </w:r>
+      <w:r>
+        <w:rPr>
+          <w:rFonts w:ascii="Times New Roman" w:hAnsi="Times New Roman" w:cs="Times New Roman"/>
+          <w:i/>
+          <w:iCs/>
+          <w:sz w:val="24"/>
+          <w:szCs w:val="24"/>
+        </w:rPr>
+        <w:t>(</w:t>
+      </w:r>
+      <w:proofErr w:type="spellStart"/>
+      <w:r>
+        <w:rPr>
+          <w:rFonts w:ascii="Times New Roman" w:hAnsi="Times New Roman" w:cs="Times New Roman"/>
+          <w:i/>
+          <w:iCs/>
+          <w:sz w:val="24"/>
+          <w:szCs w:val="24"/>
+        </w:rPr>
+        <w:t>i</w:t>
+      </w:r>
+      <w:proofErr w:type="spellEnd"/>
+      <w:r>
+        <w:rPr>
+          <w:rFonts w:ascii="Times New Roman" w:hAnsi="Times New Roman" w:cs="Times New Roman"/>
+          <w:i/>
+          <w:iCs/>
+          <w:sz w:val="24"/>
+          <w:szCs w:val="24"/>
+        </w:rPr>
+        <w:t>=0)</w:t>
+      </w:r>
+      <w:r>
+        <w:rPr>
+          <w:rFonts w:ascii="Times New Roman" w:hAnsi="Times New Roman" w:cs="Times New Roman"/>
+          <w:sz w:val="24"/>
+          <w:szCs w:val="24"/>
+        </w:rPr>
+        <w:t xml:space="preserve"> silences that warning. </w:t>
+      </w:r>
+    </w:p>
+    <w:p>
+      <w:pPr>
+        <w:spacing w:after="0" w:line="276" w:lineRule="auto"/>
+        <w:rPr>
+          <w:rFonts w:ascii="Times New Roman" w:hAnsi="Times New Roman" w:cs="Times New Roman"/>
+          <w:sz w:val="24"/>
+          <w:szCs w:val="24"/>
+        </w:rPr>
+      </w:pPr>
+    </w:p>
+    <w:p>
+      <w:pPr>
+        <w:spacing w:after="0" w:line="276" w:lineRule="auto"/>
+        <w:rPr>
+          <w:rFonts w:ascii="Times New Roman" w:hAnsi="Times New Roman" w:cs="Times New Roman"/>
+          <w:sz w:val="24"/>
+          <w:szCs w:val="24"/>
+        </w:rPr>
+      </w:pPr>
+      <w:r>
+        <w:rPr>
+          <w:rFonts w:ascii="Times New Roman" w:hAnsi="Times New Roman" w:cs="Times New Roman"/>
+          <w:sz w:val="24"/>
+          <w:szCs w:val="24"/>
+        </w:rPr>
+        <w:t>Bug</w:t>
+      </w:r>
+      <w:r>
+        <w:rPr>
+          <w:rFonts w:ascii="Times New Roman" w:hAnsi="Times New Roman" w:cs="Times New Roman"/>
+          <w:sz w:val="24"/>
+          <w:szCs w:val="24"/>
+        </w:rPr>
+        <w:t xml:space="preserve"> </w:t>
+      </w:r>
+      <w:r>
+        <w:rPr>
+          <w:rFonts w:ascii="Times New Roman" w:hAnsi="Times New Roman" w:cs="Times New Roman"/>
+          <w:sz w:val="24"/>
+          <w:szCs w:val="24"/>
+        </w:rPr>
+        <w:t>#: 6</w:t>
+      </w:r>
+    </w:p>
+    <w:p>
+      <w:pPr>
+        <w:spacing w:after="0" w:line="276" w:lineRule="auto"/>
+        <w:rPr>
+          <w:rFonts w:ascii="Times New Roman" w:hAnsi="Times New Roman" w:cs="Times New Roman"/>
+          <w:sz w:val="24"/>
+          <w:szCs w:val="24"/>
+        </w:rPr>
+      </w:pPr>
+      <w:r>
+        <w:rPr>
+          <w:rFonts w:ascii="Times New Roman" w:hAnsi="Times New Roman" w:cs="Times New Roman"/>
+          <w:sz w:val="24"/>
+          <w:szCs w:val="24"/>
+        </w:rPr>
+        <w:t xml:space="preserve">Bug Type: </w:t>
+      </w:r>
+      <w:r>
+        <w:rPr>
+          <w:rFonts w:ascii="Times New Roman" w:hAnsi="Times New Roman" w:cs="Times New Roman"/>
+          <w:sz w:val="24"/>
+          <w:szCs w:val="24"/>
+        </w:rPr>
+        <w:t>String Compare</w:t>
+      </w:r>
+    </w:p>
+    <w:p>
+      <w:pPr>
+        <w:spacing w:after="0" w:line="276" w:lineRule="auto"/>
+        <w:rPr>
+          <w:rFonts w:ascii="Times New Roman" w:hAnsi="Times New Roman" w:cs="Times New Roman"/>
+          <w:sz w:val="24"/>
+          <w:szCs w:val="24"/>
+        </w:rPr>
+      </w:pPr>
+      <w:r>
+        <w:rPr>
+          <w:rFonts w:ascii="Times New Roman" w:hAnsi="Times New Roman" w:cs="Times New Roman"/>
+          <w:sz w:val="24"/>
+          <w:szCs w:val="24"/>
+        </w:rPr>
+        <w:t xml:space="preserve">Line(s): </w:t>
+      </w:r>
+      <w:r>
+        <w:rPr>
+          <w:rFonts w:ascii="Times New Roman" w:hAnsi="Times New Roman" w:cs="Times New Roman"/>
+          <w:sz w:val="24"/>
+          <w:szCs w:val="24"/>
+        </w:rPr>
+        <w:t>80</w:t>
+      </w:r>
+    </w:p>
+    <w:p>
+      <w:pPr>
+        <w:spacing w:after="0" w:line="276" w:lineRule="auto"/>
+        <w:rPr>
+          <w:rFonts w:ascii="Times New Roman" w:hAnsi="Times New Roman" w:cs="Times New Roman"/>
+          <w:sz w:val="24"/>
+          <w:szCs w:val="24"/>
+        </w:rPr>
+      </w:pPr>
+      <w:r>
+        <w:rPr>
+          <w:rFonts w:ascii="Times New Roman" w:hAnsi="Times New Roman" w:cs="Times New Roman"/>
+          <w:noProof/>
+          <w:sz w:val="24"/>
+          <w:szCs w:val="24"/>
+        </w:rPr>
+        <w:drawing>
+          <wp:inline distT="0" distB="0" distL="0" distR="0" wp14:anchorId="751E33EA" wp14:editId="698B3717">
+            <wp:extent cx="3390900" cy="279400"/>
+            <wp:effectExtent l="0" t="0" r="0" b="0"/>
+            <wp:docPr id="11" name="Picture 11" descr="A close up of a sign&#10;&#10;Description automatically generated"/>
+            <wp:cNvGraphicFramePr>
+              <a:graphicFrameLocks xmlns:a="http://schemas.openxmlformats.org/drawingml/2006/main" noChangeAspect="1"/>
+            </wp:cNvGraphicFramePr>
+            <a:graphic xmlns:a="http://schemas.openxmlformats.org/drawingml/2006/main">
+              <a:graphicData uri="http://schemas.openxmlformats.org/drawingml/2006/picture">
+                <pic:pic xmlns:pic="http://schemas.openxmlformats.org/drawingml/2006/picture">
+                  <pic:nvPicPr>
+                    <pic:cNvPr id="1" name=""/>
+                    <pic:cNvPicPr/>
+                  </pic:nvPicPr>
+                  <pic:blipFill>
+                    <a:blip r:embed="rId15"/>
+                    <a:stretch>
+                      <a:fillRect/>
+                    </a:stretch>
+                  </pic:blipFill>
+                  <pic:spPr>
+                    <a:xfrm>
+                      <a:off x="0" y="0"/>
+                      <a:ext cx="3390900" cy="279400"/>
+                    </a:xfrm>
+                    <a:prstGeom prst="rect">
+                      <a:avLst/>
+                    </a:prstGeom>
+                  </pic:spPr>
+                </pic:pic>
+              </a:graphicData>
+            </a:graphic>
+          </wp:inline>
+        </w:drawing>
+      </w:r>
+    </w:p>
+    <w:p>
+      <w:pPr>
+        <w:spacing w:after="0" w:line="276" w:lineRule="auto"/>
+        <w:rPr>
+          <w:rFonts w:ascii="Times New Roman" w:hAnsi="Times New Roman" w:cs="Times New Roman"/>
+          <w:sz w:val="24"/>
+          <w:szCs w:val="24"/>
+        </w:rPr>
+      </w:pPr>
+      <w:r>
+        <w:rPr>
+          <w:rFonts w:ascii="Times New Roman" w:hAnsi="Times New Roman" w:cs="Times New Roman"/>
+          <w:sz w:val="24"/>
+          <w:szCs w:val="24"/>
+        </w:rPr>
+        <w:t xml:space="preserve">Details: </w:t>
+      </w:r>
+      <w:r>
+        <w:rPr>
+          <w:rFonts w:ascii="Times New Roman" w:hAnsi="Times New Roman" w:cs="Times New Roman"/>
+          <w:sz w:val="24"/>
+          <w:szCs w:val="24"/>
+        </w:rPr>
+        <w:t xml:space="preserve">These logical operations have not been overloaded anywhere in this code. In C one must use </w:t>
+      </w:r>
+      <w:proofErr w:type="spellStart"/>
+      <w:r>
+        <w:rPr>
+          <w:rFonts w:ascii="Times New Roman" w:hAnsi="Times New Roman" w:cs="Times New Roman"/>
+          <w:i/>
+          <w:iCs/>
+          <w:sz w:val="24"/>
+          <w:szCs w:val="24"/>
+        </w:rPr>
+        <w:t>strcmp</w:t>
+      </w:r>
+      <w:proofErr w:type="spellEnd"/>
+      <w:r>
+        <w:rPr>
+          <w:rFonts w:ascii="Times New Roman" w:hAnsi="Times New Roman" w:cs="Times New Roman"/>
+          <w:sz w:val="24"/>
+          <w:szCs w:val="24"/>
+        </w:rPr>
+        <w:t xml:space="preserve"> in order to compare strings properly.</w:t>
+      </w:r>
+    </w:p>
+    <w:p>
+      <w:pPr>
         <w:spacing w:after="0" w:line="240" w:lineRule="auto"/>
         <w:rPr>
           <w:rFonts w:ascii="Times New Roman" w:hAnsi="Times New Roman" w:cs="Times New Roman"/>
@@ -943,8 +2394,28 @@
         </w:rPr>
       </w:pPr>
     </w:p>
+    <w:p>
+      <w:pPr>
+        <w:spacing w:after="0" w:line="240" w:lineRule="auto"/>
+        <w:rPr>
+          <w:rFonts w:ascii="Times New Roman" w:hAnsi="Times New Roman" w:cs="Times New Roman"/>
+          <w:sz w:val="24"/>
+          <w:szCs w:val="24"/>
+        </w:rPr>
+      </w:pPr>
+    </w:p>
+    <w:p>
+      <w:pPr>
+        <w:spacing w:after="0" w:line="240" w:lineRule="auto"/>
+        <w:rPr>
+          <w:rFonts w:ascii="Times New Roman" w:hAnsi="Times New Roman" w:cs="Times New Roman"/>
+          <w:sz w:val="24"/>
+          <w:szCs w:val="24"/>
+        </w:rPr>
+      </w:pPr>
+    </w:p>
     <w:sectPr>
-      <w:headerReference w:type="default" r:id="rId10"/>
+      <w:headerReference w:type="default" r:id="rId16"/>
       <w:pgSz w:w="12240" w:h="15840"/>
       <w:pgMar w:top="1440" w:right="1440" w:bottom="1440" w:left="1440" w:header="720" w:footer="720" w:gutter="0"/>
       <w:cols w:space="720"/>
@@ -955,7 +2426,7 @@
 </file>
 
 <file path=word/endnotes.xml><?xml version="1.0" encoding="utf-8"?>
-<w:endnotes xmlns:wpc="http://schemas.microsoft.com/office/word/2010/wordprocessingCanvas" xmlns:cx="http://schemas.microsoft.com/office/drawing/2014/chartex" xmlns:mc="http://schemas.openxmlformats.org/markup-compatibility/2006" xmlns:o="urn:schemas-microsoft-com:office:office" xmlns:r="http://schemas.openxmlformats.org/officeDocument/2006/relationships" xmlns:m="http://schemas.openxmlformats.org/officeDocument/2006/math" xmlns:v="urn:schemas-microsoft-com:vml" xmlns:wp14="http://schemas.microsoft.com/office/word/2010/wordprocessingDrawing" xmlns:wp="http://schemas.openxmlformats.org/drawingml/2006/wordprocessingDrawing" xmlns:w10="urn:schemas-microsoft-com:office:word" xmlns:w="http://schemas.openxmlformats.org/wordprocessingml/2006/main" xmlns:w14="http://schemas.microsoft.com/office/word/2010/wordml" xmlns:w15="http://schemas.microsoft.com/office/word/2012/wordml" xmlns:w16se="http://schemas.microsoft.com/office/word/2015/wordml/symex" xmlns:wpg="http://schemas.microsoft.com/office/word/2010/wordprocessingGroup" xmlns:wpi="http://schemas.microsoft.com/office/word/2010/wordprocessingInk" xmlns:wne="http://schemas.microsoft.com/office/word/2006/wordml" xmlns:wps="http://schemas.microsoft.com/office/word/2010/wordprocessingShape" mc:Ignorable="w14 w15 w16se wp14">
+<w:endnotes xmlns:wpc="http://schemas.microsoft.com/office/word/2010/wordprocessingCanvas" xmlns:cx="http://schemas.microsoft.com/office/drawing/2014/chartex" xmlns:cx1="http://schemas.microsoft.com/office/drawing/2015/9/8/chartex" xmlns:cx2="http://schemas.microsoft.com/office/drawing/2015/10/21/chartex" xmlns:cx3="http://schemas.microsoft.com/office/drawing/2016/5/9/chartex" xmlns:cx4="http://schemas.microsoft.com/office/drawing/2016/5/10/chartex" xmlns:cx5="http://schemas.microsoft.com/office/drawing/2016/5/11/chartex" xmlns:cx6="http://schemas.microsoft.com/office/drawing/2016/5/12/chartex" xmlns:cx7="http://schemas.microsoft.com/office/drawing/2016/5/13/chartex" xmlns:cx8="http://schemas.microsoft.com/office/drawing/2016/5/14/chartex" xmlns:mc="http://schemas.openxmlformats.org/markup-compatibility/2006" xmlns:aink="http://schemas.microsoft.com/office/drawing/2016/ink" xmlns:am3d="http://schemas.microsoft.com/office/drawing/2017/model3d" xmlns:o="urn:schemas-microsoft-com:office:office" xmlns:r="http://schemas.openxmlformats.org/officeDocument/2006/relationships" xmlns:m="http://schemas.openxmlformats.org/officeDocument/2006/math" xmlns:v="urn:schemas-microsoft-com:vml" xmlns:wp14="http://schemas.microsoft.com/office/word/2010/wordprocessingDrawing" xmlns:wp="http://schemas.openxmlformats.org/drawingml/2006/wordprocessingDrawing" xmlns:w10="urn:schemas-microsoft-com:office:word" xmlns:w="http://schemas.openxmlformats.org/wordprocessingml/2006/main" xmlns:w14="http://schemas.microsoft.com/office/word/2010/wordml" xmlns:w15="http://schemas.microsoft.com/office/word/2012/wordml" xmlns:w16cid="http://schemas.microsoft.com/office/word/2016/wordml/cid" xmlns:w16se="http://schemas.microsoft.com/office/word/2015/wordml/symex" xmlns:wpg="http://schemas.microsoft.com/office/word/2010/wordprocessingGroup" xmlns:wpi="http://schemas.microsoft.com/office/word/2010/wordprocessingInk" xmlns:wne="http://schemas.microsoft.com/office/word/2006/wordml" xmlns:wps="http://schemas.microsoft.com/office/word/2010/wordprocessingShape" mc:Ignorable="w14 w15 w16se w16cid wp14">
   <w:endnote w:type="separator" w:id="-1">
     <w:p>
       <w:pPr>
@@ -980,7 +2451,7 @@
 </file>
 
 <file path=word/footnotes.xml><?xml version="1.0" encoding="utf-8"?>
-<w:footnotes xmlns:wpc="http://schemas.microsoft.com/office/word/2010/wordprocessingCanvas" xmlns:cx="http://schemas.microsoft.com/office/drawing/2014/chartex" xmlns:mc="http://schemas.openxmlformats.org/markup-compatibility/2006" xmlns:o="urn:schemas-microsoft-com:office:office" xmlns:r="http://schemas.openxmlformats.org/officeDocument/2006/relationships" xmlns:m="http://schemas.openxmlformats.org/officeDocument/2006/math" xmlns:v="urn:schemas-microsoft-com:vml" xmlns:wp14="http://schemas.microsoft.com/office/word/2010/wordprocessingDrawing" xmlns:wp="http://schemas.openxmlformats.org/drawingml/2006/wordprocessingDrawing" xmlns:w10="urn:schemas-microsoft-com:office:word" xmlns:w="http://schemas.openxmlformats.org/wordprocessingml/2006/main" xmlns:w14="http://schemas.microsoft.com/office/word/2010/wordml" xmlns:w15="http://schemas.microsoft.com/office/word/2012/wordml" xmlns:w16se="http://schemas.microsoft.com/office/word/2015/wordml/symex" xmlns:wpg="http://schemas.microsoft.com/office/word/2010/wordprocessingGroup" xmlns:wpi="http://schemas.microsoft.com/office/word/2010/wordprocessingInk" xmlns:wne="http://schemas.microsoft.com/office/word/2006/wordml" xmlns:wps="http://schemas.microsoft.com/office/word/2010/wordprocessingShape" mc:Ignorable="w14 w15 w16se wp14">
+<w:footnotes xmlns:wpc="http://schemas.microsoft.com/office/word/2010/wordprocessingCanvas" xmlns:cx="http://schemas.microsoft.com/office/drawing/2014/chartex" xmlns:cx1="http://schemas.microsoft.com/office/drawing/2015/9/8/chartex" xmlns:cx2="http://schemas.microsoft.com/office/drawing/2015/10/21/chartex" xmlns:cx3="http://schemas.microsoft.com/office/drawing/2016/5/9/chartex" xmlns:cx4="http://schemas.microsoft.com/office/drawing/2016/5/10/chartex" xmlns:cx5="http://schemas.microsoft.com/office/drawing/2016/5/11/chartex" xmlns:cx6="http://schemas.microsoft.com/office/drawing/2016/5/12/chartex" xmlns:cx7="http://schemas.microsoft.com/office/drawing/2016/5/13/chartex" xmlns:cx8="http://schemas.microsoft.com/office/drawing/2016/5/14/chartex" xmlns:mc="http://schemas.openxmlformats.org/markup-compatibility/2006" xmlns:aink="http://schemas.microsoft.com/office/drawing/2016/ink" xmlns:am3d="http://schemas.microsoft.com/office/drawing/2017/model3d" xmlns:o="urn:schemas-microsoft-com:office:office" xmlns:r="http://schemas.openxmlformats.org/officeDocument/2006/relationships" xmlns:m="http://schemas.openxmlformats.org/officeDocument/2006/math" xmlns:v="urn:schemas-microsoft-com:vml" xmlns:wp14="http://schemas.microsoft.com/office/word/2010/wordprocessingDrawing" xmlns:wp="http://schemas.openxmlformats.org/drawingml/2006/wordprocessingDrawing" xmlns:w10="urn:schemas-microsoft-com:office:word" xmlns:w="http://schemas.openxmlformats.org/wordprocessingml/2006/main" xmlns:w14="http://schemas.microsoft.com/office/word/2010/wordml" xmlns:w15="http://schemas.microsoft.com/office/word/2012/wordml" xmlns:w16cid="http://schemas.microsoft.com/office/word/2016/wordml/cid" xmlns:w16se="http://schemas.microsoft.com/office/word/2015/wordml/symex" xmlns:wpg="http://schemas.microsoft.com/office/word/2010/wordprocessingGroup" xmlns:wpi="http://schemas.microsoft.com/office/word/2010/wordprocessingInk" xmlns:wne="http://schemas.microsoft.com/office/word/2006/wordml" xmlns:wps="http://schemas.microsoft.com/office/word/2010/wordprocessingShape" mc:Ignorable="w14 w15 w16se w16cid wp14">
   <w:footnote w:type="separator" w:id="-1">
     <w:p>
       <w:pPr>
@@ -1005,7 +2476,7 @@
 </file>
 
 <file path=word/header1.xml><?xml version="1.0" encoding="utf-8"?>
-<w:hdr xmlns:wpc="http://schemas.microsoft.com/office/word/2010/wordprocessingCanvas" xmlns:cx="http://schemas.microsoft.com/office/drawing/2014/chartex" xmlns:mc="http://schemas.openxmlformats.org/markup-compatibility/2006" xmlns:o="urn:schemas-microsoft-com:office:office" xmlns:r="http://schemas.openxmlformats.org/officeDocument/2006/relationships" xmlns:m="http://schemas.openxmlformats.org/officeDocument/2006/math" xmlns:v="urn:schemas-microsoft-com:vml" xmlns:wp14="http://schemas.microsoft.com/office/word/2010/wordprocessingDrawing" xmlns:wp="http://schemas.openxmlformats.org/drawingml/2006/wordprocessingDrawing" xmlns:w10="urn:schemas-microsoft-com:office:word" xmlns:w="http://schemas.openxmlformats.org/wordprocessingml/2006/main" xmlns:w14="http://schemas.microsoft.com/office/word/2010/wordml" xmlns:w15="http://schemas.microsoft.com/office/word/2012/wordml" xmlns:w16se="http://schemas.microsoft.com/office/word/2015/wordml/symex" xmlns:wpg="http://schemas.microsoft.com/office/word/2010/wordprocessingGroup" xmlns:wpi="http://schemas.microsoft.com/office/word/2010/wordprocessingInk" xmlns:wne="http://schemas.microsoft.com/office/word/2006/wordml" xmlns:wps="http://schemas.microsoft.com/office/word/2010/wordprocessingShape" mc:Ignorable="w14 w15 w16se wp14">
+<w:hdr xmlns:wpc="http://schemas.microsoft.com/office/word/2010/wordprocessingCanvas" xmlns:cx="http://schemas.microsoft.com/office/drawing/2014/chartex" xmlns:cx1="http://schemas.microsoft.com/office/drawing/2015/9/8/chartex" xmlns:cx2="http://schemas.microsoft.com/office/drawing/2015/10/21/chartex" xmlns:cx3="http://schemas.microsoft.com/office/drawing/2016/5/9/chartex" xmlns:cx4="http://schemas.microsoft.com/office/drawing/2016/5/10/chartex" xmlns:cx5="http://schemas.microsoft.com/office/drawing/2016/5/11/chartex" xmlns:cx6="http://schemas.microsoft.com/office/drawing/2016/5/12/chartex" xmlns:cx7="http://schemas.microsoft.com/office/drawing/2016/5/13/chartex" xmlns:cx8="http://schemas.microsoft.com/office/drawing/2016/5/14/chartex" xmlns:mc="http://schemas.openxmlformats.org/markup-compatibility/2006" xmlns:aink="http://schemas.microsoft.com/office/drawing/2016/ink" xmlns:am3d="http://schemas.microsoft.com/office/drawing/2017/model3d" xmlns:o="urn:schemas-microsoft-com:office:office" xmlns:r="http://schemas.openxmlformats.org/officeDocument/2006/relationships" xmlns:m="http://schemas.openxmlformats.org/officeDocument/2006/math" xmlns:v="urn:schemas-microsoft-com:vml" xmlns:wp14="http://schemas.microsoft.com/office/word/2010/wordprocessingDrawing" xmlns:wp="http://schemas.openxmlformats.org/drawingml/2006/wordprocessingDrawing" xmlns:w10="urn:schemas-microsoft-com:office:word" xmlns:w="http://schemas.openxmlformats.org/wordprocessingml/2006/main" xmlns:w14="http://schemas.microsoft.com/office/word/2010/wordml" xmlns:w15="http://schemas.microsoft.com/office/word/2012/wordml" xmlns:w16cid="http://schemas.microsoft.com/office/word/2016/wordml/cid" xmlns:w16se="http://schemas.microsoft.com/office/word/2015/wordml/symex" xmlns:wpg="http://schemas.microsoft.com/office/word/2010/wordprocessingGroup" xmlns:wpi="http://schemas.microsoft.com/office/word/2010/wordprocessingInk" xmlns:wne="http://schemas.microsoft.com/office/word/2006/wordml" xmlns:wps="http://schemas.microsoft.com/office/word/2010/wordprocessingShape" mc:Ignorable="w14 w15 w16se w16cid wp14">
   <w:p>
     <w:pPr>
       <w:pStyle w:val="Header"/>
@@ -1017,10 +2488,7 @@
       <w:ptab w:relativeTo="margin" w:alignment="center" w:leader="none"/>
     </w:r>
     <w:r>
-      <w:t xml:space="preserve">Term Project - </w:t>
-    </w:r>
-    <w:r>
-      <w:t>Design Document</w:t>
+      <w:t>Term Project - Design Document</w:t>
     </w:r>
     <w:r>
       <w:ptab w:relativeTo="margin" w:alignment="right" w:leader="none"/>
@@ -1033,7 +2501,7 @@
 </file>
 
 <file path=word/numbering.xml><?xml version="1.0" encoding="utf-8"?>
-<w:numbering xmlns:wpc="http://schemas.microsoft.com/office/word/2010/wordprocessingCanvas" xmlns:cx="http://schemas.microsoft.com/office/drawing/2014/chartex" xmlns:mc="http://schemas.openxmlformats.org/markup-compatibility/2006" xmlns:o="urn:schemas-microsoft-com:office:office" xmlns:r="http://schemas.openxmlformats.org/officeDocument/2006/relationships" xmlns:m="http://schemas.openxmlformats.org/officeDocument/2006/math" xmlns:v="urn:schemas-microsoft-com:vml" xmlns:wp14="http://schemas.microsoft.com/office/word/2010/wordprocessingDrawing" xmlns:wp="http://schemas.openxmlformats.org/drawingml/2006/wordprocessingDrawing" xmlns:w10="urn:schemas-microsoft-com:office:word" xmlns:w="http://schemas.openxmlformats.org/wordprocessingml/2006/main" xmlns:w14="http://schemas.microsoft.com/office/word/2010/wordml" xmlns:w15="http://schemas.microsoft.com/office/word/2012/wordml" xmlns:w16se="http://schemas.microsoft.com/office/word/2015/wordml/symex" xmlns:wpg="http://schemas.microsoft.com/office/word/2010/wordprocessingGroup" xmlns:wpi="http://schemas.microsoft.com/office/word/2010/wordprocessingInk" xmlns:wne="http://schemas.microsoft.com/office/word/2006/wordml" xmlns:wps="http://schemas.microsoft.com/office/word/2010/wordprocessingShape" mc:Ignorable="w14 w15 w16se wp14">
+<w:numbering xmlns:wpc="http://schemas.microsoft.com/office/word/2010/wordprocessingCanvas" xmlns:cx="http://schemas.microsoft.com/office/drawing/2014/chartex" xmlns:cx1="http://schemas.microsoft.com/office/drawing/2015/9/8/chartex" xmlns:cx2="http://schemas.microsoft.com/office/drawing/2015/10/21/chartex" xmlns:cx3="http://schemas.microsoft.com/office/drawing/2016/5/9/chartex" xmlns:cx4="http://schemas.microsoft.com/office/drawing/2016/5/10/chartex" xmlns:cx5="http://schemas.microsoft.com/office/drawing/2016/5/11/chartex" xmlns:cx6="http://schemas.microsoft.com/office/drawing/2016/5/12/chartex" xmlns:cx7="http://schemas.microsoft.com/office/drawing/2016/5/13/chartex" xmlns:cx8="http://schemas.microsoft.com/office/drawing/2016/5/14/chartex" xmlns:mc="http://schemas.openxmlformats.org/markup-compatibility/2006" xmlns:aink="http://schemas.microsoft.com/office/drawing/2016/ink" xmlns:am3d="http://schemas.microsoft.com/office/drawing/2017/model3d" xmlns:o="urn:schemas-microsoft-com:office:office" xmlns:r="http://schemas.openxmlformats.org/officeDocument/2006/relationships" xmlns:m="http://schemas.openxmlformats.org/officeDocument/2006/math" xmlns:v="urn:schemas-microsoft-com:vml" xmlns:wp14="http://schemas.microsoft.com/office/word/2010/wordprocessingDrawing" xmlns:wp="http://schemas.openxmlformats.org/drawingml/2006/wordprocessingDrawing" xmlns:w10="urn:schemas-microsoft-com:office:word" xmlns:w="http://schemas.openxmlformats.org/wordprocessingml/2006/main" xmlns:w14="http://schemas.microsoft.com/office/word/2010/wordml" xmlns:w15="http://schemas.microsoft.com/office/word/2012/wordml" xmlns:w16cid="http://schemas.microsoft.com/office/word/2016/wordml/cid" xmlns:w16se="http://schemas.microsoft.com/office/word/2015/wordml/symex" xmlns:wpg="http://schemas.microsoft.com/office/word/2010/wordprocessingGroup" xmlns:wpi="http://schemas.microsoft.com/office/word/2010/wordprocessingInk" xmlns:wne="http://schemas.microsoft.com/office/word/2006/wordml" xmlns:wps="http://schemas.microsoft.com/office/word/2010/wordprocessingShape" mc:Ignorable="w14 w15 w16se w16cid wp14">
   <w:abstractNum w:abstractNumId="0" w15:restartNumberingAfterBreak="0">
     <w:nsid w:val="7BA36FDA"/>
     <w:multiLevelType w:val="hybridMultilevel"/>
@@ -1181,7 +2649,7 @@
 </file>
 
 <file path=word/styles.xml><?xml version="1.0" encoding="utf-8"?>
-<w:styles xmlns:mc="http://schemas.openxmlformats.org/markup-compatibility/2006" xmlns:r="http://schemas.openxmlformats.org/officeDocument/2006/relationships" xmlns:w="http://schemas.openxmlformats.org/wordprocessingml/2006/main" xmlns:w14="http://schemas.microsoft.com/office/word/2010/wordml" xmlns:w15="http://schemas.microsoft.com/office/word/2012/wordml" xmlns:w16se="http://schemas.microsoft.com/office/word/2015/wordml/symex" mc:Ignorable="w14 w15 w16se">
+<w:styles xmlns:mc="http://schemas.openxmlformats.org/markup-compatibility/2006" xmlns:r="http://schemas.openxmlformats.org/officeDocument/2006/relationships" xmlns:w="http://schemas.openxmlformats.org/wordprocessingml/2006/main" xmlns:w14="http://schemas.microsoft.com/office/word/2010/wordml" xmlns:w15="http://schemas.microsoft.com/office/word/2012/wordml" xmlns:w16cid="http://schemas.microsoft.com/office/word/2016/wordml/cid" xmlns:w16se="http://schemas.microsoft.com/office/word/2015/wordml/symex" mc:Ignorable="w14 w15 w16se w16cid">
   <w:docDefaults>
     <w:rPrDefault>
       <w:rPr>
@@ -1197,7 +2665,7 @@
       </w:pPr>
     </w:pPrDefault>
   </w:docDefaults>
-  <w:latentStyles w:defLockedState="0" w:defUIPriority="99" w:defSemiHidden="0" w:defUnhideWhenUsed="0" w:defQFormat="0" w:count="371">
+  <w:latentStyles w:defLockedState="0" w:defUIPriority="99" w:defSemiHidden="0" w:defUnhideWhenUsed="0" w:defQFormat="0" w:count="377">
     <w:lsdException w:name="Normal" w:uiPriority="0" w:qFormat="1"/>
     <w:lsdException w:name="heading 1" w:uiPriority="9" w:qFormat="1"/>
     <w:lsdException w:name="heading 2" w:semiHidden="1" w:uiPriority="9" w:unhideWhenUsed="1" w:qFormat="1"/>
@@ -1569,6 +3037,12 @@
     <w:lsdException w:name="List Table 5 Dark Accent 6" w:uiPriority="50"/>
     <w:lsdException w:name="List Table 6 Colorful Accent 6" w:uiPriority="51"/>
     <w:lsdException w:name="List Table 7 Colorful Accent 6" w:uiPriority="52"/>
+    <w:lsdException w:name="Mention" w:semiHidden="1" w:unhideWhenUsed="1"/>
+    <w:lsdException w:name="Smart Hyperlink" w:semiHidden="1" w:unhideWhenUsed="1"/>
+    <w:lsdException w:name="Hashtag" w:semiHidden="1" w:unhideWhenUsed="1"/>
+    <w:lsdException w:name="Unresolved Mention" w:semiHidden="1" w:unhideWhenUsed="1"/>
+    <w:lsdException w:name="Smart Link" w:semiHidden="1" w:unhideWhenUsed="1"/>
+    <w:lsdException w:name="Smart Link Error" w:semiHidden="1" w:unhideWhenUsed="1"/>
   </w:latentStyles>
   <w:style w:type="paragraph" w:default="1" w:styleId="Normal">
     <w:name w:val="Normal"/>

</xml_diff>